<commit_message>
Completed 7.1P & 5.3D
</commit_message>
<xml_diff>
--- a/5.3D/71_R_D_Software_Proposal_Template.docx
+++ b/5.3D/71_R_D_Software_Proposal_Template.docx
@@ -1,6 +1,6 @@
 
 <file path=word/document.xml><?xml version="1.0" encoding="utf-8"?>
-<w:document xmlns:wpc="http://schemas.microsoft.com/office/word/2010/wordprocessingCanvas" xmlns:cx="http://schemas.microsoft.com/office/drawing/2014/chartex" xmlns:cx1="http://schemas.microsoft.com/office/drawing/2015/9/8/chartex" xmlns:mc="http://schemas.openxmlformats.org/markup-compatibility/2006" xmlns:o="urn:schemas-microsoft-com:office:office" xmlns:r="http://schemas.openxmlformats.org/officeDocument/2006/relationships" xmlns:m="http://schemas.openxmlformats.org/officeDocument/2006/math" xmlns:v="urn:schemas-microsoft-com:vml" xmlns:wp14="http://schemas.microsoft.com/office/word/2010/wordprocessingDrawing" xmlns:wp="http://schemas.openxmlformats.org/drawingml/2006/wordprocessingDrawing" xmlns:w10="urn:schemas-microsoft-com:office:word" xmlns:w="http://schemas.openxmlformats.org/wordprocessingml/2006/main" xmlns:w14="http://schemas.microsoft.com/office/word/2010/wordml" xmlns:w15="http://schemas.microsoft.com/office/word/2012/wordml" xmlns:w16se="http://schemas.microsoft.com/office/word/2015/wordml/symex" xmlns:wpg="http://schemas.microsoft.com/office/word/2010/wordprocessingGroup" xmlns:wpi="http://schemas.microsoft.com/office/word/2010/wordprocessingInk" xmlns:wne="http://schemas.microsoft.com/office/word/2006/wordml" xmlns:wps="http://schemas.microsoft.com/office/word/2010/wordprocessingShape" mc:Ignorable="w14 w15 w16se wp14">
+<w:document xmlns:wpc="http://schemas.microsoft.com/office/word/2010/wordprocessingCanvas" xmlns:cx="http://schemas.microsoft.com/office/drawing/2014/chartex" xmlns:cx1="http://schemas.microsoft.com/office/drawing/2015/9/8/chartex" xmlns:cx2="http://schemas.microsoft.com/office/drawing/2015/10/21/chartex" xmlns:cx3="http://schemas.microsoft.com/office/drawing/2016/5/9/chartex" xmlns:cx4="http://schemas.microsoft.com/office/drawing/2016/5/10/chartex" xmlns:cx5="http://schemas.microsoft.com/office/drawing/2016/5/11/chartex" xmlns:cx6="http://schemas.microsoft.com/office/drawing/2016/5/12/chartex" xmlns:cx7="http://schemas.microsoft.com/office/drawing/2016/5/13/chartex" xmlns:cx8="http://schemas.microsoft.com/office/drawing/2016/5/14/chartex" xmlns:mc="http://schemas.openxmlformats.org/markup-compatibility/2006" xmlns:aink="http://schemas.microsoft.com/office/drawing/2016/ink" xmlns:am3d="http://schemas.microsoft.com/office/drawing/2017/model3d" xmlns:o="urn:schemas-microsoft-com:office:office" xmlns:r="http://schemas.openxmlformats.org/officeDocument/2006/relationships" xmlns:m="http://schemas.openxmlformats.org/officeDocument/2006/math" xmlns:v="urn:schemas-microsoft-com:vml" xmlns:wp14="http://schemas.microsoft.com/office/word/2010/wordprocessingDrawing" xmlns:wp="http://schemas.openxmlformats.org/drawingml/2006/wordprocessingDrawing" xmlns:w10="urn:schemas-microsoft-com:office:word" xmlns:w="http://schemas.openxmlformats.org/wordprocessingml/2006/main" xmlns:w14="http://schemas.microsoft.com/office/word/2010/wordml" xmlns:w15="http://schemas.microsoft.com/office/word/2012/wordml" xmlns:w16cid="http://schemas.microsoft.com/office/word/2016/wordml/cid" xmlns:w16se="http://schemas.microsoft.com/office/word/2015/wordml/symex" xmlns:wpg="http://schemas.microsoft.com/office/word/2010/wordprocessingGroup" xmlns:wpi="http://schemas.microsoft.com/office/word/2010/wordprocessingInk" xmlns:wne="http://schemas.microsoft.com/office/word/2006/wordml" xmlns:wps="http://schemas.microsoft.com/office/word/2010/wordprocessingShape" mc:Ignorable="w14 w15 w16se w16cid wp14">
   <w:body>
     <w:p>
       <w:pPr>
@@ -26,8 +26,6 @@
           <w:szCs w:val="24"/>
         </w:rPr>
       </w:pPr>
-      <w:bookmarkStart w:id="0" w:name="_GoBack"/>
-      <w:bookmarkEnd w:id="0"/>
       <w:r>
         <w:rPr>
           <w:rFonts w:asciiTheme="majorHAnsi" w:hAnsiTheme="majorHAnsi"/>
@@ -441,7 +439,25 @@
           <w:b/>
           <w:sz w:val="20"/>
         </w:rPr>
-        <w:t>[Note: Based on past experience, it will take at least 2</w:t>
+        <w:t xml:space="preserve">[Note: Based on </w:t>
+      </w:r>
+      <w:proofErr w:type="gramStart"/>
+      <w:r>
+        <w:rPr>
+          <w:rFonts w:asciiTheme="minorHAnsi" w:hAnsiTheme="minorHAnsi"/>
+          <w:b/>
+          <w:sz w:val="20"/>
+        </w:rPr>
+        <w:t>past experience</w:t>
+      </w:r>
+      <w:proofErr w:type="gramEnd"/>
+      <w:r>
+        <w:rPr>
+          <w:rFonts w:asciiTheme="minorHAnsi" w:hAnsiTheme="minorHAnsi"/>
+          <w:b/>
+          <w:sz w:val="20"/>
+        </w:rPr>
+        <w:t>, it will take at least 2</w:t>
       </w:r>
       <w:r>
         <w:rPr>
@@ -765,22 +781,28 @@
           <w:rFonts w:asciiTheme="minorHAnsi" w:hAnsiTheme="minorHAnsi"/>
           <w:sz w:val="20"/>
         </w:rPr>
-        <w:t xml:space="preserve">For detailed requirements of the research report, please see the </w:t>
-      </w:r>
-      <w:proofErr w:type="spellStart"/>
-      <w:r>
-        <w:rPr>
-          <w:rFonts w:asciiTheme="minorHAnsi" w:hAnsiTheme="minorHAnsi"/>
-          <w:sz w:val="20"/>
-        </w:rPr>
-        <w:t>HD_</w:t>
-      </w:r>
-      <w:r>
-        <w:rPr>
-          <w:rFonts w:asciiTheme="minorHAnsi" w:hAnsiTheme="minorHAnsi"/>
-          <w:sz w:val="20"/>
-        </w:rPr>
-        <w:t>Research_</w:t>
+        <w:t>For detailed requirements of the research report, please see the HD</w:t>
+      </w:r>
+      <w:r>
+        <w:rPr>
+          <w:rFonts w:asciiTheme="minorHAnsi" w:hAnsiTheme="minorHAnsi"/>
+          <w:sz w:val="20"/>
+        </w:rPr>
+        <w:t xml:space="preserve"> </w:t>
+      </w:r>
+      <w:r>
+        <w:rPr>
+          <w:rFonts w:asciiTheme="minorHAnsi" w:hAnsiTheme="minorHAnsi"/>
+          <w:sz w:val="20"/>
+        </w:rPr>
+        <w:t>Research</w:t>
+      </w:r>
+      <w:r>
+        <w:rPr>
+          <w:rFonts w:asciiTheme="minorHAnsi" w:hAnsiTheme="minorHAnsi"/>
+          <w:sz w:val="20"/>
+        </w:rPr>
+        <w:t xml:space="preserve"> </w:t>
       </w:r>
       <w:r>
         <w:rPr>
@@ -794,22 +816,21 @@
           <w:rFonts w:asciiTheme="minorHAnsi" w:hAnsiTheme="minorHAnsi"/>
           <w:sz w:val="20"/>
         </w:rPr>
-        <w:t>l_</w:t>
-      </w:r>
-      <w:r>
-        <w:rPr>
-          <w:rFonts w:asciiTheme="minorHAnsi" w:hAnsiTheme="minorHAnsi"/>
-          <w:sz w:val="20"/>
-        </w:rPr>
-        <w:t>Template</w:t>
-      </w:r>
-      <w:proofErr w:type="spellEnd"/>
-      <w:r>
-        <w:rPr>
-          <w:rFonts w:asciiTheme="minorHAnsi" w:hAnsiTheme="minorHAnsi"/>
-          <w:sz w:val="20"/>
-        </w:rPr>
-        <w:t xml:space="preserve"> document in </w:t>
+        <w:t>l</w:t>
+      </w:r>
+      <w:r>
+        <w:rPr>
+          <w:rFonts w:asciiTheme="minorHAnsi" w:hAnsiTheme="minorHAnsi"/>
+          <w:sz w:val="20"/>
+        </w:rPr>
+        <w:t xml:space="preserve"> </w:t>
+      </w:r>
+      <w:r>
+        <w:rPr>
+          <w:rFonts w:asciiTheme="minorHAnsi" w:hAnsiTheme="minorHAnsi"/>
+          <w:sz w:val="20"/>
+        </w:rPr>
+        <w:t xml:space="preserve">Template document in </w:t>
       </w:r>
       <w:r>
         <w:rPr>
@@ -885,7 +906,7 @@
                         <a:effectLst/>
                         <a:extLst>
                           <a:ext uri="{C572A759-6A51-4108-AA02-DFA0A04FC94B}">
-                            <ma14:wrappingTextBoxFlag xmlns:ma14="http://schemas.microsoft.com/office/mac/drawingml/2011/main" xmlns:w="http://schemas.openxmlformats.org/wordprocessingml/2006/main" xmlns:w10="urn:schemas-microsoft-com:office:word" xmlns:v="urn:schemas-microsoft-com:vml" xmlns:o="urn:schemas-microsoft-com:office:office" xmlns:mv="urn:schemas-microsoft-com:mac:vml" xmlns:mo="http://schemas.microsoft.com/office/mac/office/2008/main" xmlns=""/>
+                            <ma14:wrappingTextBoxFlag xmlns="" xmlns:mo="http://schemas.microsoft.com/office/mac/office/2008/main" xmlns:mv="urn:schemas-microsoft-com:mac:vml" xmlns:o="urn:schemas-microsoft-com:office:office" xmlns:v="urn:schemas-microsoft-com:vml" xmlns:w10="urn:schemas-microsoft-com:office:word" xmlns:w="http://schemas.openxmlformats.org/wordprocessingml/2006/main" xmlns:ma14="http://schemas.microsoft.com/office/mac/drawingml/2011/main"/>
                           </a:ext>
                         </a:extLst>
                       </wps:spPr>
@@ -980,7 +1001,25 @@
                                 <w:szCs w:val="20"/>
                               </w:rPr>
                               <w:tab/>
-                              <w:t>Explain and apply strategies, patterns and frameworks to address a range of scalability issues</w:t>
+                              <w:t xml:space="preserve">Explain and apply strategies, </w:t>
+                            </w:r>
+                            <w:proofErr w:type="gramStart"/>
+                            <w:r>
+                              <w:rPr>
+                                <w:rFonts w:cs="Arial"/>
+                                <w:sz w:val="20"/>
+                                <w:szCs w:val="20"/>
+                              </w:rPr>
+                              <w:t>patterns</w:t>
+                            </w:r>
+                            <w:proofErr w:type="gramEnd"/>
+                            <w:r>
+                              <w:rPr>
+                                <w:rFonts w:cs="Arial"/>
+                                <w:sz w:val="20"/>
+                                <w:szCs w:val="20"/>
+                              </w:rPr>
+                              <w:t xml:space="preserve"> and frameworks to address a range of scalability issues</w:t>
                             </w:r>
                           </w:p>
                           <w:p>
@@ -1008,7 +1047,25 @@
                                 <w:szCs w:val="20"/>
                               </w:rPr>
                               <w:tab/>
-                              <w:t>Explain and apply strategies, patterns and frameworks to address a range of security issues</w:t>
+                              <w:t xml:space="preserve">Explain and apply strategies, </w:t>
+                            </w:r>
+                            <w:proofErr w:type="gramStart"/>
+                            <w:r>
+                              <w:rPr>
+                                <w:rFonts w:cs="Arial"/>
+                                <w:sz w:val="20"/>
+                                <w:szCs w:val="20"/>
+                              </w:rPr>
+                              <w:t>patterns</w:t>
+                            </w:r>
+                            <w:proofErr w:type="gramEnd"/>
+                            <w:r>
+                              <w:rPr>
+                                <w:rFonts w:cs="Arial"/>
+                                <w:sz w:val="20"/>
+                                <w:szCs w:val="20"/>
+                              </w:rPr>
+                              <w:t xml:space="preserve"> and frameworks to address a range of security issues</w:t>
                             </w:r>
                           </w:p>
                           <w:p>
@@ -1059,13 +1116,13 @@
               </wp:anchor>
             </w:drawing>
           </mc:Choice>
-          <mc:Fallback xmlns:mv="urn:schemas-microsoft-com:mac:vml" xmlns:mo="http://schemas.microsoft.com/office/mac/office/2008/main">
+          <mc:Fallback>
             <w:pict>
-              <v:shapetype w14:anchorId="02EA43D8" id="_x0000_t202" coordsize="21600,21600" o:spt="202" path="m0,0l0,21600,21600,21600,21600,0xe">
+              <v:shapetype w14:anchorId="02EA43D8" id="_x0000_t202" coordsize="21600,21600" o:spt="202" path="m,l,21600r21600,l21600,xe">
                 <v:stroke joinstyle="miter"/>
                 <v:path gradientshapeok="t" o:connecttype="rect"/>
               </v:shapetype>
-              <v:shape id="Text Box 2" o:spid="_x0000_s1026" type="#_x0000_t202" style="position:absolute;left:0;text-align:left;margin-left:-.9pt;margin-top:42.7pt;width:455.4pt;height:80.4pt;z-index:251660288;visibility:visible;mso-wrap-style:square;mso-width-percent:0;mso-height-percent:0;mso-wrap-distance-left:9pt;mso-wrap-distance-top:0;mso-wrap-distance-right:9pt;mso-wrap-distance-bottom:0;mso-position-horizontal:absolute;mso-position-horizontal-relative:text;mso-position-vertical:absolute;mso-position-vertical-relative:text;mso-width-percent:0;mso-height-percent:0;mso-width-relative:margin;mso-height-relative:margin;v-text-anchor:top" o:gfxdata="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" filled="f" strokecolor="black [3213]">
+              <v:shape id="Text Box 2" o:spid="_x0000_s1026" type="#_x0000_t202" style="position:absolute;left:0;text-align:left;margin-left:-.9pt;margin-top:42.7pt;width:455.4pt;height:80.4pt;z-index:251660288;visibility:visible;mso-wrap-style:square;mso-width-percent:0;mso-height-percent:0;mso-wrap-distance-left:9pt;mso-wrap-distance-top:0;mso-wrap-distance-right:9pt;mso-wrap-distance-bottom:0;mso-position-horizontal:absolute;mso-position-horizontal-relative:text;mso-position-vertical:absolute;mso-position-vertical-relative:text;mso-width-percent:0;mso-height-percent:0;mso-width-relative:margin;mso-height-relative:margin;v-text-anchor:top" o:gfxdata="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" filled="f" strokecolor="black [3213]">
                 <v:textbox>
                   <w:txbxContent>
                     <w:p>
@@ -1210,14 +1267,6 @@
           </mc:Fallback>
         </mc:AlternateContent>
       </w:r>
-      <w:r>
-        <w:rPr>
-          <w:rFonts w:asciiTheme="minorHAnsi" w:hAnsiTheme="minorHAnsi"/>
-          <w:b/>
-          <w:sz w:val="20"/>
-        </w:rPr>
-        <w:br w:type="page"/>
-      </w:r>
     </w:p>
     <w:p>
       <w:pPr>
@@ -1236,7 +1285,6 @@
           <w:sz w:val="24"/>
           <w:szCs w:val="24"/>
         </w:rPr>
-        <w:lastRenderedPageBreak/>
         <w:t>SOFTWARE PROPOSAL for D</w:t>
       </w:r>
       <w:r>
@@ -1291,7 +1339,16 @@
           <w:sz w:val="24"/>
           <w:szCs w:val="24"/>
         </w:rPr>
-        <w:t>Software Title: &lt;Your Software&gt;</w:t>
+        <w:t xml:space="preserve">Software Title: </w:t>
+      </w:r>
+      <w:r>
+        <w:rPr>
+          <w:rFonts w:asciiTheme="minorHAnsi" w:hAnsiTheme="minorHAnsi"/>
+          <w:b/>
+          <w:sz w:val="24"/>
+          <w:szCs w:val="24"/>
+        </w:rPr>
+        <w:t>Staffboard</w:t>
       </w:r>
     </w:p>
     <w:p>
@@ -1326,59 +1383,20 @@
     </w:p>
     <w:p>
       <w:pPr>
-        <w:rPr>
-          <w:sz w:val="20"/>
-          <w:szCs w:val="20"/>
-        </w:rPr>
-      </w:pPr>
-      <w:r>
-        <w:rPr>
-          <w:sz w:val="20"/>
-          <w:szCs w:val="20"/>
-        </w:rPr>
-        <w:t>&lt;</w:t>
-      </w:r>
-      <w:r>
-        <w:rPr>
-          <w:sz w:val="20"/>
-          <w:szCs w:val="20"/>
-        </w:rPr>
-        <w:t xml:space="preserve">A brief introduction to the </w:t>
-      </w:r>
-      <w:r>
-        <w:rPr>
-          <w:sz w:val="20"/>
-          <w:szCs w:val="20"/>
-        </w:rPr>
-        <w:t xml:space="preserve">secure and scalable </w:t>
-      </w:r>
-      <w:r>
-        <w:rPr>
-          <w:sz w:val="20"/>
-          <w:szCs w:val="20"/>
-        </w:rPr>
-        <w:t xml:space="preserve">software application </w:t>
-      </w:r>
-      <w:r>
-        <w:rPr>
-          <w:sz w:val="20"/>
-          <w:szCs w:val="20"/>
-        </w:rPr>
-        <w:t xml:space="preserve">that </w:t>
-      </w:r>
-      <w:r>
-        <w:rPr>
-          <w:sz w:val="20"/>
-          <w:szCs w:val="20"/>
-        </w:rPr>
-        <w:t>you want to develop</w:t>
-      </w:r>
-      <w:r>
-        <w:rPr>
-          <w:sz w:val="20"/>
-          <w:szCs w:val="20"/>
-        </w:rPr>
-        <w:t>&gt;</w:t>
+        <w:pStyle w:val="Body"/>
+        <w:rPr>
+          <w:rFonts w:asciiTheme="minorHAnsi" w:hAnsiTheme="minorHAnsi"/>
+          <w:bCs/>
+          <w:sz w:val="20"/>
+        </w:rPr>
+      </w:pPr>
+      <w:r>
+        <w:rPr>
+          <w:rFonts w:asciiTheme="minorHAnsi" w:hAnsiTheme="minorHAnsi"/>
+          <w:bCs/>
+          <w:sz w:val="20"/>
+        </w:rPr>
+        <w:t>Staffboard is a web-based enterprise java application for sharing contact information between departments within an organisation. Staffboard provides a web-based portal for viewing the contact information, a login gated interface for updating the contact information, and an admin interface for changing the layout and display of the contact information.</w:t>
       </w:r>
     </w:p>
     <w:p>
@@ -1387,95 +1405,274 @@
         <w:rPr>
           <w:rFonts w:asciiTheme="minorHAnsi" w:hAnsiTheme="minorHAnsi"/>
           <w:b/>
-          <w:sz w:val="20"/>
-        </w:rPr>
-      </w:pPr>
+          <w:sz w:val="22"/>
+        </w:rPr>
+      </w:pPr>
+      <w:r>
+        <w:rPr>
+          <w:rFonts w:asciiTheme="minorHAnsi" w:hAnsiTheme="minorHAnsi"/>
+          <w:b/>
+          <w:sz w:val="22"/>
+        </w:rPr>
+        <w:t>Business Scenario</w:t>
+      </w:r>
     </w:p>
     <w:p>
       <w:pPr>
         <w:pStyle w:val="Body"/>
         <w:rPr>
-          <w:rFonts w:asciiTheme="minorHAnsi" w:hAnsiTheme="minorHAnsi"/>
-          <w:b/>
-          <w:sz w:val="22"/>
-        </w:rPr>
-      </w:pPr>
-      <w:r>
-        <w:rPr>
-          <w:rFonts w:asciiTheme="minorHAnsi" w:hAnsiTheme="minorHAnsi"/>
-          <w:b/>
-          <w:sz w:val="22"/>
-        </w:rPr>
-        <w:t>Business Scenario</w:t>
+          <w:rFonts w:asciiTheme="minorHAnsi" w:eastAsiaTheme="minorEastAsia" w:hAnsiTheme="minorHAnsi"/>
+          <w:bCs/>
+          <w:sz w:val="20"/>
+          <w:lang w:eastAsia="ja-JP"/>
+        </w:rPr>
+      </w:pPr>
+      <w:r>
+        <w:rPr>
+          <w:rFonts w:asciiTheme="minorHAnsi" w:eastAsiaTheme="minorEastAsia" w:hAnsiTheme="minorHAnsi"/>
+          <w:bCs/>
+          <w:sz w:val="20"/>
+          <w:lang w:eastAsia="ja-JP"/>
+        </w:rPr>
+        <w:t xml:space="preserve">Within an emergency department communication is critical to maintain and manage patient flow. To assist in this the clerical team are responsible for updating an excel spreadsheet with the current shifts contact details for the nurses and clinicians which are then displayed in a web page via an excel macro. A second excel file contains a list of contact information outside of the department, including for other wards and hospitals. </w:t>
       </w:r>
     </w:p>
     <w:p>
       <w:pPr>
-        <w:rPr>
-          <w:sz w:val="20"/>
-          <w:szCs w:val="20"/>
-        </w:rPr>
-      </w:pPr>
-      <w:r>
-        <w:rPr>
-          <w:sz w:val="20"/>
-          <w:szCs w:val="20"/>
-        </w:rPr>
-        <w:t>&lt;</w:t>
-      </w:r>
-      <w:r>
-        <w:rPr>
-          <w:b/>
-          <w:sz w:val="20"/>
-          <w:szCs w:val="20"/>
-        </w:rPr>
-        <w:t>A description of the business scenario</w:t>
-      </w:r>
-      <w:r>
-        <w:rPr>
-          <w:sz w:val="20"/>
-          <w:szCs w:val="20"/>
-        </w:rPr>
-        <w:t xml:space="preserve"> that requires you to develop the</w:t>
-      </w:r>
-      <w:r>
-        <w:rPr>
-          <w:sz w:val="20"/>
-          <w:szCs w:val="20"/>
-        </w:rPr>
-        <w:t xml:space="preserve"> secure and scalable</w:t>
-      </w:r>
-      <w:r>
-        <w:rPr>
-          <w:sz w:val="20"/>
-          <w:szCs w:val="20"/>
-        </w:rPr>
-        <w:t xml:space="preserve"> software application. You need to provide enough context to justify the functionalities of the software to be listed in the Functionalit</w:t>
-      </w:r>
-      <w:r>
-        <w:rPr>
-          <w:sz w:val="20"/>
-          <w:szCs w:val="20"/>
-        </w:rPr>
-        <w:t>y</w:t>
-      </w:r>
-      <w:r>
-        <w:rPr>
-          <w:sz w:val="20"/>
-          <w:szCs w:val="20"/>
-        </w:rPr>
-        <w:t xml:space="preserve"> section&gt;</w:t>
+        <w:pStyle w:val="Body"/>
+        <w:rPr>
+          <w:rFonts w:asciiTheme="minorHAnsi" w:eastAsiaTheme="minorEastAsia" w:hAnsiTheme="minorHAnsi"/>
+          <w:bCs/>
+          <w:sz w:val="20"/>
+          <w:lang w:eastAsia="ja-JP"/>
+        </w:rPr>
+      </w:pPr>
+      <w:r>
+        <w:rPr>
+          <w:rFonts w:asciiTheme="minorHAnsi" w:eastAsiaTheme="minorEastAsia" w:hAnsiTheme="minorHAnsi"/>
+          <w:bCs/>
+          <w:sz w:val="20"/>
+          <w:lang w:eastAsia="ja-JP"/>
+        </w:rPr>
+        <w:lastRenderedPageBreak/>
+        <w:t xml:space="preserve">There are </w:t>
+      </w:r>
+      <w:r>
+        <w:rPr>
+          <w:rFonts w:asciiTheme="minorHAnsi" w:eastAsiaTheme="minorEastAsia" w:hAnsiTheme="minorHAnsi"/>
+          <w:bCs/>
+          <w:sz w:val="20"/>
+          <w:lang w:eastAsia="ja-JP"/>
+        </w:rPr>
+        <w:t>several</w:t>
+      </w:r>
+      <w:r>
+        <w:rPr>
+          <w:rFonts w:asciiTheme="minorHAnsi" w:eastAsiaTheme="minorEastAsia" w:hAnsiTheme="minorHAnsi"/>
+          <w:bCs/>
+          <w:sz w:val="20"/>
+          <w:lang w:eastAsia="ja-JP"/>
+        </w:rPr>
+        <w:t xml:space="preserve"> issues with the current setup:</w:t>
       </w:r>
     </w:p>
     <w:p>
       <w:pPr>
         <w:pStyle w:val="Body"/>
-        <w:rPr>
-          <w:rFonts w:asciiTheme="minorHAnsi" w:hAnsiTheme="minorHAnsi"/>
-          <w:b/>
-          <w:sz w:val="20"/>
-        </w:rPr>
-      </w:pPr>
+        <w:numPr>
+          <w:ilvl w:val="0"/>
+          <w:numId w:val="33"/>
+        </w:numPr>
+        <w:rPr>
+          <w:rFonts w:asciiTheme="minorHAnsi" w:eastAsia="SimSun" w:hAnsiTheme="minorHAnsi"/>
+          <w:bCs/>
+          <w:sz w:val="20"/>
+          <w:lang w:val="en-US" w:eastAsia="zh-CN"/>
+        </w:rPr>
+      </w:pPr>
+      <w:r>
+        <w:rPr>
+          <w:rFonts w:asciiTheme="minorHAnsi" w:eastAsiaTheme="minorEastAsia" w:hAnsiTheme="minorHAnsi"/>
+          <w:bCs/>
+          <w:sz w:val="20"/>
+          <w:lang w:eastAsia="ja-JP"/>
+        </w:rPr>
+        <w:t>Persistence</w:t>
+      </w:r>
+    </w:p>
+    <w:p>
+      <w:pPr>
+        <w:pStyle w:val="Body"/>
+        <w:ind w:left="360"/>
+        <w:rPr>
+          <w:rFonts w:asciiTheme="minorHAnsi" w:eastAsia="SimSun" w:hAnsiTheme="minorHAnsi"/>
+          <w:bCs/>
+          <w:sz w:val="20"/>
+          <w:lang w:val="en-US" w:eastAsia="zh-CN"/>
+        </w:rPr>
+      </w:pPr>
+      <w:r>
+        <w:rPr>
+          <w:rFonts w:asciiTheme="minorHAnsi" w:eastAsiaTheme="minorEastAsia" w:hAnsiTheme="minorHAnsi"/>
+          <w:bCs/>
+          <w:sz w:val="20"/>
+          <w:lang w:eastAsia="ja-JP"/>
+        </w:rPr>
+        <w:t>Currently the excel files are stored in a network drive and staff are prohibited from saving the file, as if the file is saved locally the upload macro will not work. As a result, the file must always remain open, and if the file is accidentally closed all the data must be manually re-entered.</w:t>
+      </w:r>
+    </w:p>
+    <w:p>
+      <w:pPr>
+        <w:pStyle w:val="Body"/>
+        <w:numPr>
+          <w:ilvl w:val="0"/>
+          <w:numId w:val="33"/>
+        </w:numPr>
+        <w:rPr>
+          <w:rFonts w:asciiTheme="minorHAnsi" w:eastAsia="SimSun" w:hAnsiTheme="minorHAnsi"/>
+          <w:bCs/>
+          <w:sz w:val="20"/>
+          <w:lang w:val="en-US" w:eastAsia="zh-CN"/>
+        </w:rPr>
+      </w:pPr>
+      <w:r>
+        <w:rPr>
+          <w:rFonts w:asciiTheme="minorHAnsi" w:eastAsia="SimSun" w:hAnsiTheme="minorHAnsi"/>
+          <w:bCs/>
+          <w:sz w:val="20"/>
+          <w:lang w:val="en-US" w:eastAsia="zh-CN"/>
+        </w:rPr>
+        <w:t>Accessibility</w:t>
+      </w:r>
+    </w:p>
+    <w:p>
+      <w:pPr>
+        <w:pStyle w:val="Body"/>
+        <w:ind w:left="360"/>
+        <w:rPr>
+          <w:rFonts w:asciiTheme="minorHAnsi" w:eastAsia="SimSun" w:hAnsiTheme="minorHAnsi"/>
+          <w:bCs/>
+          <w:sz w:val="20"/>
+          <w:lang w:val="en-US" w:eastAsia="zh-CN"/>
+        </w:rPr>
+      </w:pPr>
+      <w:r>
+        <w:rPr>
+          <w:rFonts w:asciiTheme="minorHAnsi" w:eastAsia="SimSun" w:hAnsiTheme="minorHAnsi"/>
+          <w:bCs/>
+          <w:sz w:val="20"/>
+          <w:lang w:val="en-US" w:eastAsia="zh-CN"/>
+        </w:rPr>
+        <w:t>Currently only the in department contact information is broadly available to the emergency department staff members. The other ward numbers and hospital contact information is in another excel file on a network folder that most of the nursing staff are unfamiliar with, so they often need to ask the clerks for this information. None of this information is shared outside of the department.</w:t>
+      </w:r>
+    </w:p>
+    <w:p>
+      <w:pPr>
+        <w:pStyle w:val="Body"/>
+        <w:numPr>
+          <w:ilvl w:val="0"/>
+          <w:numId w:val="33"/>
+        </w:numPr>
+        <w:rPr>
+          <w:rFonts w:asciiTheme="minorHAnsi" w:eastAsia="SimSun" w:hAnsiTheme="minorHAnsi"/>
+          <w:bCs/>
+          <w:sz w:val="20"/>
+          <w:lang w:val="en-US" w:eastAsia="zh-CN"/>
+        </w:rPr>
+      </w:pPr>
+      <w:r>
+        <w:rPr>
+          <w:rFonts w:asciiTheme="minorHAnsi" w:eastAsia="SimSun" w:hAnsiTheme="minorHAnsi"/>
+          <w:bCs/>
+          <w:sz w:val="20"/>
+          <w:lang w:val="en-US" w:eastAsia="zh-CN"/>
+        </w:rPr>
+        <w:t>Accountability</w:t>
+      </w:r>
+    </w:p>
+    <w:p>
+      <w:pPr>
+        <w:pStyle w:val="Body"/>
+        <w:ind w:left="360"/>
+        <w:rPr>
+          <w:rFonts w:asciiTheme="minorHAnsi" w:eastAsia="SimSun" w:hAnsiTheme="minorHAnsi"/>
+          <w:bCs/>
+          <w:sz w:val="20"/>
+          <w:lang w:val="en-US" w:eastAsia="zh-CN"/>
+        </w:rPr>
+      </w:pPr>
+      <w:r>
+        <w:rPr>
+          <w:rFonts w:asciiTheme="minorHAnsi" w:eastAsia="SimSun" w:hAnsiTheme="minorHAnsi"/>
+          <w:bCs/>
+          <w:sz w:val="20"/>
+          <w:lang w:val="en-US" w:eastAsia="zh-CN"/>
+        </w:rPr>
+        <w:t xml:space="preserve">There is no login process for accessing the excel files, and as such there is no way of tracking which staff member made changes. </w:t>
+      </w:r>
+    </w:p>
+    <w:p>
+      <w:pPr>
+        <w:pStyle w:val="Body"/>
+        <w:numPr>
+          <w:ilvl w:val="0"/>
+          <w:numId w:val="33"/>
+        </w:numPr>
+        <w:rPr>
+          <w:rFonts w:asciiTheme="minorHAnsi" w:eastAsia="SimSun" w:hAnsiTheme="minorHAnsi"/>
+          <w:bCs/>
+          <w:sz w:val="20"/>
+          <w:lang w:val="en-US" w:eastAsia="zh-CN"/>
+        </w:rPr>
+      </w:pPr>
+      <w:r>
+        <w:rPr>
+          <w:rFonts w:asciiTheme="minorHAnsi" w:eastAsia="SimSun" w:hAnsiTheme="minorHAnsi"/>
+          <w:bCs/>
+          <w:sz w:val="20"/>
+          <w:lang w:val="en-US" w:eastAsia="zh-CN"/>
+        </w:rPr>
+        <w:t>Source of data is centralized</w:t>
+      </w:r>
+    </w:p>
+    <w:p>
+      <w:pPr>
+        <w:pStyle w:val="Body"/>
+        <w:ind w:left="360"/>
+        <w:rPr>
+          <w:rFonts w:asciiTheme="minorHAnsi" w:eastAsia="SimSun" w:hAnsiTheme="minorHAnsi"/>
+          <w:bCs/>
+          <w:sz w:val="20"/>
+          <w:lang w:val="en-US" w:eastAsia="zh-CN"/>
+        </w:rPr>
+      </w:pPr>
+      <w:r>
+        <w:rPr>
+          <w:rFonts w:asciiTheme="minorHAnsi" w:eastAsia="SimSun" w:hAnsiTheme="minorHAnsi"/>
+          <w:bCs/>
+          <w:sz w:val="20"/>
+          <w:lang w:val="en-US" w:eastAsia="zh-CN"/>
+        </w:rPr>
+        <w:t>Since only a single group of employees manage these files, any changes must be made by them. Often this results in lost data as the</w:t>
+      </w:r>
+      <w:r>
+        <w:rPr>
+          <w:rFonts w:asciiTheme="minorHAnsi" w:eastAsia="SimSun" w:hAnsiTheme="minorHAnsi"/>
+          <w:bCs/>
+          <w:sz w:val="20"/>
+          <w:lang w:val="en-US" w:eastAsia="zh-CN"/>
+        </w:rPr>
+        <w:t xml:space="preserve"> staff members will often either forget to ask the clerks to update their information or they will update </w:t>
+      </w:r>
+      <w:r>
+        <w:rPr>
+          <w:rFonts w:asciiTheme="minorHAnsi" w:eastAsia="SimSun" w:hAnsiTheme="minorHAnsi"/>
+          <w:bCs/>
+          <w:sz w:val="20"/>
+          <w:lang w:val="en-US" w:eastAsia="zh-CN"/>
+        </w:rPr>
+        <w:t>their information in the patient management system instead, which results in the department having multiple sources with conflicting information.</w:t>
+      </w:r>
     </w:p>
     <w:p>
       <w:pPr>
@@ -1543,42 +1740,28 @@
           <w:sz w:val="20"/>
           <w:szCs w:val="20"/>
         </w:rPr>
-        <w:t>&lt;</w:t>
+        <w:t>Users</w:t>
       </w:r>
       <w:r>
         <w:rPr>
           <w:sz w:val="20"/>
           <w:szCs w:val="20"/>
         </w:rPr>
-        <w:t xml:space="preserve">Describe an </w:t>
+        <w:t xml:space="preserve"> will belong to one of three user groups: </w:t>
       </w:r>
       <w:r>
         <w:rPr>
           <w:sz w:val="20"/>
           <w:szCs w:val="20"/>
         </w:rPr>
-        <w:t xml:space="preserve">input-to-output </w:t>
+        <w:t>employee</w:t>
       </w:r>
       <w:r>
         <w:rPr>
           <w:sz w:val="20"/>
           <w:szCs w:val="20"/>
         </w:rPr>
-        <w:t>function of your software</w:t>
-      </w:r>
-      <w:r>
-        <w:rPr>
-          <w:sz w:val="20"/>
-          <w:szCs w:val="20"/>
-        </w:rPr>
-        <w:t>&gt;</w:t>
-      </w:r>
-      <w:r>
-        <w:rPr>
-          <w:sz w:val="20"/>
-          <w:szCs w:val="20"/>
-        </w:rPr>
-        <w:t xml:space="preserve"> [be specific, “Add Record” will be rejected. I need to know what “record” you are adding (e.g. add a new user and add a new product)</w:t>
+        <w:t>, manager, admin</w:t>
       </w:r>
     </w:p>
     <w:p>
@@ -1598,35 +1781,21 @@
           <w:sz w:val="20"/>
           <w:szCs w:val="20"/>
         </w:rPr>
-        <w:t>&lt;</w:t>
+        <w:t>Employee’s</w:t>
       </w:r>
       <w:r>
         <w:rPr>
           <w:sz w:val="20"/>
           <w:szCs w:val="20"/>
         </w:rPr>
-        <w:t xml:space="preserve">Describe another </w:t>
+        <w:t xml:space="preserve"> and managers will</w:t>
       </w:r>
       <w:r>
         <w:rPr>
           <w:sz w:val="20"/>
           <w:szCs w:val="20"/>
         </w:rPr>
-        <w:t>input-to-output f</w:t>
-      </w:r>
-      <w:r>
-        <w:rPr>
-          <w:sz w:val="20"/>
-          <w:szCs w:val="20"/>
-        </w:rPr>
-        <w:t>unction / feature of your software</w:t>
-      </w:r>
-      <w:r>
-        <w:rPr>
-          <w:sz w:val="20"/>
-          <w:szCs w:val="20"/>
-        </w:rPr>
-        <w:t xml:space="preserve"> &gt;</w:t>
+        <w:t xml:space="preserve"> belong to one or more departments</w:t>
       </w:r>
     </w:p>
     <w:p>
@@ -1646,7 +1815,21 @@
           <w:sz w:val="20"/>
           <w:szCs w:val="20"/>
         </w:rPr>
-        <w:t>&lt;…&gt;</w:t>
+        <w:t xml:space="preserve">Administrators can </w:t>
+      </w:r>
+      <w:r>
+        <w:rPr>
+          <w:sz w:val="20"/>
+          <w:szCs w:val="20"/>
+        </w:rPr>
+        <w:t>create and delete</w:t>
+      </w:r>
+      <w:r>
+        <w:rPr>
+          <w:sz w:val="20"/>
+          <w:szCs w:val="20"/>
+        </w:rPr>
+        <w:t xml:space="preserve"> departments</w:t>
       </w:r>
     </w:p>
     <w:p>
@@ -1666,7 +1849,7 @@
           <w:sz w:val="20"/>
           <w:szCs w:val="20"/>
         </w:rPr>
-        <w:t>&lt;…&gt;</w:t>
+        <w:t>Administrators can authorize an employee as a manager &amp; vice versa</w:t>
       </w:r>
     </w:p>
     <w:p>
@@ -1686,16 +1869,197 @@
           <w:sz w:val="20"/>
           <w:szCs w:val="20"/>
         </w:rPr>
-        <w:t>&lt;…&gt;</w:t>
+        <w:t>Administrators can set which departments managers can edit the contacts of</w:t>
       </w:r>
     </w:p>
     <w:p>
       <w:pPr>
+        <w:pStyle w:val="ListParagraph"/>
+        <w:numPr>
+          <w:ilvl w:val="0"/>
+          <w:numId w:val="29"/>
+        </w:numPr>
         <w:rPr>
           <w:sz w:val="20"/>
           <w:szCs w:val="20"/>
         </w:rPr>
       </w:pPr>
+      <w:r>
+        <w:rPr>
+          <w:sz w:val="20"/>
+          <w:szCs w:val="20"/>
+        </w:rPr>
+        <w:t xml:space="preserve">Managers can add </w:t>
+      </w:r>
+      <w:r>
+        <w:rPr>
+          <w:sz w:val="20"/>
+          <w:szCs w:val="20"/>
+        </w:rPr>
+        <w:t>contacts</w:t>
+      </w:r>
+      <w:r>
+        <w:rPr>
+          <w:sz w:val="20"/>
+          <w:szCs w:val="20"/>
+        </w:rPr>
+        <w:t xml:space="preserve"> to a department</w:t>
+      </w:r>
+    </w:p>
+    <w:p>
+      <w:pPr>
+        <w:pStyle w:val="ListParagraph"/>
+        <w:numPr>
+          <w:ilvl w:val="0"/>
+          <w:numId w:val="29"/>
+        </w:numPr>
+        <w:rPr>
+          <w:sz w:val="20"/>
+          <w:szCs w:val="20"/>
+        </w:rPr>
+      </w:pPr>
+      <w:r>
+        <w:rPr>
+          <w:sz w:val="20"/>
+          <w:szCs w:val="20"/>
+        </w:rPr>
+        <w:t>Managers can choose whether the role can be edited</w:t>
+      </w:r>
+    </w:p>
+    <w:p>
+      <w:pPr>
+        <w:pStyle w:val="ListParagraph"/>
+        <w:numPr>
+          <w:ilvl w:val="0"/>
+          <w:numId w:val="29"/>
+        </w:numPr>
+        <w:rPr>
+          <w:sz w:val="20"/>
+          <w:szCs w:val="20"/>
+        </w:rPr>
+      </w:pPr>
+      <w:r>
+        <w:rPr>
+          <w:sz w:val="20"/>
+          <w:szCs w:val="20"/>
+        </w:rPr>
+        <w:t>Managers can set wh</w:t>
+      </w:r>
+      <w:r>
+        <w:rPr>
+          <w:sz w:val="20"/>
+          <w:szCs w:val="20"/>
+        </w:rPr>
+        <w:t>ich employees have</w:t>
+      </w:r>
+      <w:r>
+        <w:rPr>
+          <w:sz w:val="20"/>
+          <w:szCs w:val="20"/>
+        </w:rPr>
+        <w:t xml:space="preserve"> </w:t>
+      </w:r>
+      <w:r>
+        <w:rPr>
+          <w:sz w:val="20"/>
+          <w:szCs w:val="20"/>
+        </w:rPr>
+        <w:t>edit permission</w:t>
+      </w:r>
+    </w:p>
+    <w:p>
+      <w:pPr>
+        <w:pStyle w:val="ListParagraph"/>
+        <w:numPr>
+          <w:ilvl w:val="0"/>
+          <w:numId w:val="29"/>
+        </w:numPr>
+        <w:rPr>
+          <w:sz w:val="20"/>
+          <w:szCs w:val="20"/>
+        </w:rPr>
+      </w:pPr>
+      <w:r>
+        <w:rPr>
+          <w:sz w:val="20"/>
+          <w:szCs w:val="20"/>
+        </w:rPr>
+        <w:t xml:space="preserve">All </w:t>
+      </w:r>
+      <w:r>
+        <w:rPr>
+          <w:sz w:val="20"/>
+          <w:szCs w:val="20"/>
+        </w:rPr>
+        <w:t>u</w:t>
+      </w:r>
+      <w:r>
+        <w:rPr>
+          <w:sz w:val="20"/>
+          <w:szCs w:val="20"/>
+        </w:rPr>
+        <w:t>sers can view the contact information for the departments they belong to</w:t>
+      </w:r>
+    </w:p>
+    <w:p>
+      <w:pPr>
+        <w:pStyle w:val="ListParagraph"/>
+        <w:numPr>
+          <w:ilvl w:val="0"/>
+          <w:numId w:val="29"/>
+        </w:numPr>
+        <w:rPr>
+          <w:sz w:val="20"/>
+          <w:szCs w:val="20"/>
+        </w:rPr>
+      </w:pPr>
+      <w:r>
+        <w:rPr>
+          <w:sz w:val="20"/>
+          <w:szCs w:val="20"/>
+        </w:rPr>
+        <w:t>Managers can define the contacts that exist for the department</w:t>
+      </w:r>
+    </w:p>
+    <w:p>
+      <w:pPr>
+        <w:pStyle w:val="ListParagraph"/>
+        <w:numPr>
+          <w:ilvl w:val="0"/>
+          <w:numId w:val="29"/>
+        </w:numPr>
+        <w:rPr>
+          <w:sz w:val="20"/>
+          <w:szCs w:val="20"/>
+        </w:rPr>
+      </w:pPr>
+      <w:r>
+        <w:rPr>
+          <w:sz w:val="20"/>
+          <w:szCs w:val="20"/>
+        </w:rPr>
+        <w:t>Employees with edit permission can edit the contact numbers for a department</w:t>
+      </w:r>
+    </w:p>
+    <w:p>
+      <w:pPr>
+        <w:pStyle w:val="ListParagraph"/>
+        <w:numPr>
+          <w:ilvl w:val="0"/>
+          <w:numId w:val="29"/>
+        </w:numPr>
+        <w:rPr>
+          <w:sz w:val="20"/>
+          <w:szCs w:val="20"/>
+        </w:rPr>
+      </w:pPr>
+      <w:r>
+        <w:rPr>
+          <w:sz w:val="20"/>
+          <w:szCs w:val="20"/>
+        </w:rPr>
+        <w:t>All users can reset their password via email</w:t>
+      </w:r>
     </w:p>
     <w:p>
       <w:pPr>
@@ -1934,23 +2298,7 @@
                 <w:sz w:val="20"/>
                 <w:szCs w:val="20"/>
               </w:rPr>
-              <w:t xml:space="preserve">]; Business Tier – EJB (Stateless, </w:t>
-            </w:r>
-            <w:proofErr w:type="spellStart"/>
-            <w:r>
-              <w:rPr>
-                <w:sz w:val="20"/>
-                <w:szCs w:val="20"/>
-              </w:rPr>
-              <w:t>Stateful</w:t>
-            </w:r>
-            <w:proofErr w:type="spellEnd"/>
-            <w:r>
-              <w:rPr>
-                <w:sz w:val="20"/>
-                <w:szCs w:val="20"/>
-              </w:rPr>
-              <w:t xml:space="preserve">, Singleton), </w:t>
+              <w:t xml:space="preserve">]; Business Tier – EJB (Stateless, Stateful, Singleton), </w:t>
             </w:r>
             <w:proofErr w:type="spellStart"/>
             <w:r>
@@ -2039,6 +2387,7 @@
                 <w:sz w:val="20"/>
                 <w:szCs w:val="20"/>
               </w:rPr>
+              <w:lastRenderedPageBreak/>
               <w:t>F1</w:t>
             </w:r>
           </w:p>
@@ -2059,7 +2408,39 @@
                 <w:sz w:val="20"/>
                 <w:szCs w:val="20"/>
               </w:rPr>
-              <w:t>&lt;a brief description of how you would utilize the related technologies discussed in this subject to implement the required functionality&gt;</w:t>
+              <w:t xml:space="preserve">User table and groups defined in java </w:t>
+            </w:r>
+            <w:proofErr w:type="spellStart"/>
+            <w:r>
+              <w:rPr>
+                <w:sz w:val="20"/>
+                <w:szCs w:val="20"/>
+              </w:rPr>
+              <w:t>db</w:t>
+            </w:r>
+            <w:proofErr w:type="spellEnd"/>
+            <w:r>
+              <w:rPr>
+                <w:sz w:val="20"/>
+                <w:szCs w:val="20"/>
+              </w:rPr>
+              <w:t xml:space="preserve">, web.xml, glassfish </w:t>
+            </w:r>
+            <w:proofErr w:type="spellStart"/>
+            <w:r>
+              <w:rPr>
+                <w:sz w:val="20"/>
+                <w:szCs w:val="20"/>
+              </w:rPr>
+              <w:t>jdbc</w:t>
+            </w:r>
+            <w:proofErr w:type="spellEnd"/>
+            <w:r>
+              <w:rPr>
+                <w:sz w:val="20"/>
+                <w:szCs w:val="20"/>
+              </w:rPr>
+              <w:t xml:space="preserve"> pool, resource, and realm configured to restrict access based on user group.</w:t>
             </w:r>
           </w:p>
         </w:tc>
@@ -2096,14 +2477,29 @@
                 <w:szCs w:val="20"/>
               </w:rPr>
             </w:pPr>
-          </w:p>
-          <w:p>
-            <w:pPr>
+            <w:r>
               <w:rPr>
                 <w:sz w:val="20"/>
                 <w:szCs w:val="20"/>
               </w:rPr>
-            </w:pPr>
+              <w:t xml:space="preserve">User table in Java </w:t>
+            </w:r>
+            <w:proofErr w:type="spellStart"/>
+            <w:r>
+              <w:rPr>
+                <w:sz w:val="20"/>
+                <w:szCs w:val="20"/>
+              </w:rPr>
+              <w:t>db</w:t>
+            </w:r>
+            <w:proofErr w:type="spellEnd"/>
+            <w:r>
+              <w:rPr>
+                <w:sz w:val="20"/>
+                <w:szCs w:val="20"/>
+              </w:rPr>
+              <w:t xml:space="preserve"> will reference department table via a junction table between the two.</w:t>
+            </w:r>
           </w:p>
         </w:tc>
       </w:tr>
@@ -2126,6 +2522,13 @@
               </w:rPr>
               <w:t>F3</w:t>
             </w:r>
+            <w:r>
+              <w:rPr>
+                <w:sz w:val="20"/>
+                <w:szCs w:val="20"/>
+              </w:rPr>
+              <w:t>-F11</w:t>
+            </w:r>
           </w:p>
         </w:tc>
         <w:tc>
@@ -2139,6 +2542,20 @@
                 <w:szCs w:val="20"/>
               </w:rPr>
             </w:pPr>
+            <w:r>
+              <w:rPr>
+                <w:sz w:val="20"/>
+                <w:szCs w:val="20"/>
+              </w:rPr>
+              <w:t>JSF web pages will display the UI, security roles in web.xml will restrict user access to pages, managed beans will hold and save user session data with role restrictions placed on methods</w:t>
+            </w:r>
+            <w:r>
+              <w:rPr>
+                <w:sz w:val="20"/>
+                <w:szCs w:val="20"/>
+              </w:rPr>
+              <w:t xml:space="preserve"> to prevent user from performing actions not allowed by their role. Stateless beans will persist and retrieve data from database, JSON will be used in place a DTO. </w:t>
+            </w:r>
           </w:p>
           <w:p>
             <w:pPr>
@@ -2147,6 +2564,20 @@
                 <w:szCs w:val="20"/>
               </w:rPr>
             </w:pPr>
+            <w:r>
+              <w:rPr>
+                <w:sz w:val="20"/>
+                <w:szCs w:val="20"/>
+              </w:rPr>
+              <w:t xml:space="preserve">As a stretch goal, AJAX will be used to make the application a single page website. </w:t>
+            </w:r>
+            <w:r>
+              <w:rPr>
+                <w:sz w:val="20"/>
+                <w:szCs w:val="20"/>
+              </w:rPr>
+              <w:t xml:space="preserve"> </w:t>
+            </w:r>
           </w:p>
         </w:tc>
       </w:tr>
@@ -2167,94 +2598,14 @@
                 <w:sz w:val="20"/>
                 <w:szCs w:val="20"/>
               </w:rPr>
-              <w:lastRenderedPageBreak/>
-              <w:t>F4</w:t>
+              <w:t>F</w:t>
             </w:r>
-          </w:p>
-        </w:tc>
-        <w:tc>
-          <w:tcPr>
-            <w:tcW w:w="8324" w:type="dxa"/>
-          </w:tcPr>
-          <w:p>
-            <w:pPr>
-              <w:rPr>
-                <w:sz w:val="20"/>
-                <w:szCs w:val="20"/>
-              </w:rPr>
-            </w:pPr>
-          </w:p>
-          <w:p>
-            <w:pPr>
-              <w:rPr>
-                <w:sz w:val="20"/>
-                <w:szCs w:val="20"/>
-              </w:rPr>
-            </w:pPr>
-          </w:p>
-        </w:tc>
-      </w:tr>
-      <w:tr>
-        <w:tc>
-          <w:tcPr>
-            <w:tcW w:w="1423" w:type="dxa"/>
-          </w:tcPr>
-          <w:p>
-            <w:pPr>
-              <w:rPr>
-                <w:sz w:val="20"/>
-                <w:szCs w:val="20"/>
-              </w:rPr>
-            </w:pPr>
             <w:r>
               <w:rPr>
                 <w:sz w:val="20"/>
                 <w:szCs w:val="20"/>
               </w:rPr>
-              <w:t>F5</w:t>
-            </w:r>
-          </w:p>
-        </w:tc>
-        <w:tc>
-          <w:tcPr>
-            <w:tcW w:w="8324" w:type="dxa"/>
-          </w:tcPr>
-          <w:p>
-            <w:pPr>
-              <w:rPr>
-                <w:sz w:val="20"/>
-                <w:szCs w:val="20"/>
-              </w:rPr>
-            </w:pPr>
-          </w:p>
-          <w:p>
-            <w:pPr>
-              <w:rPr>
-                <w:sz w:val="20"/>
-                <w:szCs w:val="20"/>
-              </w:rPr>
-            </w:pPr>
-          </w:p>
-        </w:tc>
-      </w:tr>
-      <w:tr>
-        <w:tc>
-          <w:tcPr>
-            <w:tcW w:w="1423" w:type="dxa"/>
-          </w:tcPr>
-          <w:p>
-            <w:pPr>
-              <w:rPr>
-                <w:sz w:val="20"/>
-                <w:szCs w:val="20"/>
-              </w:rPr>
-            </w:pPr>
-            <w:r>
-              <w:rPr>
-                <w:sz w:val="20"/>
-                <w:szCs w:val="20"/>
-              </w:rPr>
-              <w:t>&lt;create more</w:t>
+              <w:t>13</w:t>
             </w:r>
           </w:p>
         </w:tc>
@@ -2274,7 +2625,7 @@
                 <w:sz w:val="20"/>
                 <w:szCs w:val="20"/>
               </w:rPr>
-              <w:t>rows if needed&gt;</w:t>
+              <w:t>Will use the email functionality from tutorial 5.1 / 5.2C</w:t>
             </w:r>
           </w:p>
         </w:tc>
@@ -2309,7 +2660,7 @@
 </file>
 
 <file path=word/endnotes.xml><?xml version="1.0" encoding="utf-8"?>
-<w:endnotes xmlns:wpc="http://schemas.microsoft.com/office/word/2010/wordprocessingCanvas" xmlns:cx="http://schemas.microsoft.com/office/drawing/2014/chartex" xmlns:cx1="http://schemas.microsoft.com/office/drawing/2015/9/8/chartex" xmlns:mc="http://schemas.openxmlformats.org/markup-compatibility/2006" xmlns:o="urn:schemas-microsoft-com:office:office" xmlns:r="http://schemas.openxmlformats.org/officeDocument/2006/relationships" xmlns:m="http://schemas.openxmlformats.org/officeDocument/2006/math" xmlns:v="urn:schemas-microsoft-com:vml" xmlns:wp14="http://schemas.microsoft.com/office/word/2010/wordprocessingDrawing" xmlns:wp="http://schemas.openxmlformats.org/drawingml/2006/wordprocessingDrawing" xmlns:w10="urn:schemas-microsoft-com:office:word" xmlns:w="http://schemas.openxmlformats.org/wordprocessingml/2006/main" xmlns:w14="http://schemas.microsoft.com/office/word/2010/wordml" xmlns:w15="http://schemas.microsoft.com/office/word/2012/wordml" xmlns:w16se="http://schemas.microsoft.com/office/word/2015/wordml/symex" xmlns:wpg="http://schemas.microsoft.com/office/word/2010/wordprocessingGroup" xmlns:wpi="http://schemas.microsoft.com/office/word/2010/wordprocessingInk" xmlns:wne="http://schemas.microsoft.com/office/word/2006/wordml" xmlns:wps="http://schemas.microsoft.com/office/word/2010/wordprocessingShape" mc:Ignorable="w14 w15 w16se wp14">
+<w:endnotes xmlns:wpc="http://schemas.microsoft.com/office/word/2010/wordprocessingCanvas" xmlns:cx="http://schemas.microsoft.com/office/drawing/2014/chartex" xmlns:cx1="http://schemas.microsoft.com/office/drawing/2015/9/8/chartex" xmlns:cx2="http://schemas.microsoft.com/office/drawing/2015/10/21/chartex" xmlns:cx3="http://schemas.microsoft.com/office/drawing/2016/5/9/chartex" xmlns:cx4="http://schemas.microsoft.com/office/drawing/2016/5/10/chartex" xmlns:cx5="http://schemas.microsoft.com/office/drawing/2016/5/11/chartex" xmlns:cx6="http://schemas.microsoft.com/office/drawing/2016/5/12/chartex" xmlns:cx7="http://schemas.microsoft.com/office/drawing/2016/5/13/chartex" xmlns:cx8="http://schemas.microsoft.com/office/drawing/2016/5/14/chartex" xmlns:mc="http://schemas.openxmlformats.org/markup-compatibility/2006" xmlns:aink="http://schemas.microsoft.com/office/drawing/2016/ink" xmlns:am3d="http://schemas.microsoft.com/office/drawing/2017/model3d" xmlns:o="urn:schemas-microsoft-com:office:office" xmlns:r="http://schemas.openxmlformats.org/officeDocument/2006/relationships" xmlns:m="http://schemas.openxmlformats.org/officeDocument/2006/math" xmlns:v="urn:schemas-microsoft-com:vml" xmlns:wp14="http://schemas.microsoft.com/office/word/2010/wordprocessingDrawing" xmlns:wp="http://schemas.openxmlformats.org/drawingml/2006/wordprocessingDrawing" xmlns:w10="urn:schemas-microsoft-com:office:word" xmlns:w="http://schemas.openxmlformats.org/wordprocessingml/2006/main" xmlns:w14="http://schemas.microsoft.com/office/word/2010/wordml" xmlns:w15="http://schemas.microsoft.com/office/word/2012/wordml" xmlns:w16cid="http://schemas.microsoft.com/office/word/2016/wordml/cid" xmlns:w16se="http://schemas.microsoft.com/office/word/2015/wordml/symex" xmlns:wpg="http://schemas.microsoft.com/office/word/2010/wordprocessingGroup" xmlns:wpi="http://schemas.microsoft.com/office/word/2010/wordprocessingInk" xmlns:wne="http://schemas.microsoft.com/office/word/2006/wordml" xmlns:wps="http://schemas.microsoft.com/office/word/2010/wordprocessingShape" mc:Ignorable="w14 w15 w16se w16cid wp14">
   <w:endnote w:type="separator" w:id="-1">
     <w:p>
       <w:r>
@@ -2328,7 +2679,7 @@
 </file>
 
 <file path=word/footer1.xml><?xml version="1.0" encoding="utf-8"?>
-<w:ftr xmlns:wpc="http://schemas.microsoft.com/office/word/2010/wordprocessingCanvas" xmlns:cx="http://schemas.microsoft.com/office/drawing/2014/chartex" xmlns:cx1="http://schemas.microsoft.com/office/drawing/2015/9/8/chartex" xmlns:mc="http://schemas.openxmlformats.org/markup-compatibility/2006" xmlns:o="urn:schemas-microsoft-com:office:office" xmlns:r="http://schemas.openxmlformats.org/officeDocument/2006/relationships" xmlns:m="http://schemas.openxmlformats.org/officeDocument/2006/math" xmlns:v="urn:schemas-microsoft-com:vml" xmlns:wp14="http://schemas.microsoft.com/office/word/2010/wordprocessingDrawing" xmlns:wp="http://schemas.openxmlformats.org/drawingml/2006/wordprocessingDrawing" xmlns:w10="urn:schemas-microsoft-com:office:word" xmlns:w="http://schemas.openxmlformats.org/wordprocessingml/2006/main" xmlns:w14="http://schemas.microsoft.com/office/word/2010/wordml" xmlns:w15="http://schemas.microsoft.com/office/word/2012/wordml" xmlns:w16se="http://schemas.microsoft.com/office/word/2015/wordml/symex" xmlns:wpg="http://schemas.microsoft.com/office/word/2010/wordprocessingGroup" xmlns:wpi="http://schemas.microsoft.com/office/word/2010/wordprocessingInk" xmlns:wne="http://schemas.microsoft.com/office/word/2006/wordml" xmlns:wps="http://schemas.microsoft.com/office/word/2010/wordprocessingShape" mc:Ignorable="w14 w15 w16se wp14">
+<w:ftr xmlns:wpc="http://schemas.microsoft.com/office/word/2010/wordprocessingCanvas" xmlns:cx="http://schemas.microsoft.com/office/drawing/2014/chartex" xmlns:cx1="http://schemas.microsoft.com/office/drawing/2015/9/8/chartex" xmlns:cx2="http://schemas.microsoft.com/office/drawing/2015/10/21/chartex" xmlns:cx3="http://schemas.microsoft.com/office/drawing/2016/5/9/chartex" xmlns:cx4="http://schemas.microsoft.com/office/drawing/2016/5/10/chartex" xmlns:cx5="http://schemas.microsoft.com/office/drawing/2016/5/11/chartex" xmlns:cx6="http://schemas.microsoft.com/office/drawing/2016/5/12/chartex" xmlns:cx7="http://schemas.microsoft.com/office/drawing/2016/5/13/chartex" xmlns:cx8="http://schemas.microsoft.com/office/drawing/2016/5/14/chartex" xmlns:mc="http://schemas.openxmlformats.org/markup-compatibility/2006" xmlns:aink="http://schemas.microsoft.com/office/drawing/2016/ink" xmlns:am3d="http://schemas.microsoft.com/office/drawing/2017/model3d" xmlns:o="urn:schemas-microsoft-com:office:office" xmlns:r="http://schemas.openxmlformats.org/officeDocument/2006/relationships" xmlns:m="http://schemas.openxmlformats.org/officeDocument/2006/math" xmlns:v="urn:schemas-microsoft-com:vml" xmlns:wp14="http://schemas.microsoft.com/office/word/2010/wordprocessingDrawing" xmlns:wp="http://schemas.openxmlformats.org/drawingml/2006/wordprocessingDrawing" xmlns:w10="urn:schemas-microsoft-com:office:word" xmlns:w="http://schemas.openxmlformats.org/wordprocessingml/2006/main" xmlns:w14="http://schemas.microsoft.com/office/word/2010/wordml" xmlns:w15="http://schemas.microsoft.com/office/word/2012/wordml" xmlns:w16cid="http://schemas.microsoft.com/office/word/2016/wordml/cid" xmlns:w16se="http://schemas.microsoft.com/office/word/2015/wordml/symex" xmlns:wpg="http://schemas.microsoft.com/office/word/2010/wordprocessingGroup" xmlns:wpi="http://schemas.microsoft.com/office/word/2010/wordprocessingInk" xmlns:wne="http://schemas.microsoft.com/office/word/2006/wordml" xmlns:wps="http://schemas.microsoft.com/office/word/2010/wordprocessingShape" mc:Ignorable="w14 w15 w16se w16cid wp14">
   <w:p>
     <w:pPr>
       <w:pStyle w:val="HeaderFooter"/>
@@ -2445,7 +2796,7 @@
 </file>
 
 <file path=word/footer2.xml><?xml version="1.0" encoding="utf-8"?>
-<w:ftr xmlns:wpc="http://schemas.microsoft.com/office/word/2010/wordprocessingCanvas" xmlns:cx="http://schemas.microsoft.com/office/drawing/2014/chartex" xmlns:cx1="http://schemas.microsoft.com/office/drawing/2015/9/8/chartex" xmlns:mc="http://schemas.openxmlformats.org/markup-compatibility/2006" xmlns:o="urn:schemas-microsoft-com:office:office" xmlns:r="http://schemas.openxmlformats.org/officeDocument/2006/relationships" xmlns:m="http://schemas.openxmlformats.org/officeDocument/2006/math" xmlns:v="urn:schemas-microsoft-com:vml" xmlns:wp14="http://schemas.microsoft.com/office/word/2010/wordprocessingDrawing" xmlns:wp="http://schemas.openxmlformats.org/drawingml/2006/wordprocessingDrawing" xmlns:w10="urn:schemas-microsoft-com:office:word" xmlns:w="http://schemas.openxmlformats.org/wordprocessingml/2006/main" xmlns:w14="http://schemas.microsoft.com/office/word/2010/wordml" xmlns:w15="http://schemas.microsoft.com/office/word/2012/wordml" xmlns:w16se="http://schemas.microsoft.com/office/word/2015/wordml/symex" xmlns:wpg="http://schemas.microsoft.com/office/word/2010/wordprocessingGroup" xmlns:wpi="http://schemas.microsoft.com/office/word/2010/wordprocessingInk" xmlns:wne="http://schemas.microsoft.com/office/word/2006/wordml" xmlns:wps="http://schemas.microsoft.com/office/word/2010/wordprocessingShape" mc:Ignorable="w14 w15 w16se wp14">
+<w:ftr xmlns:wpc="http://schemas.microsoft.com/office/word/2010/wordprocessingCanvas" xmlns:cx="http://schemas.microsoft.com/office/drawing/2014/chartex" xmlns:cx1="http://schemas.microsoft.com/office/drawing/2015/9/8/chartex" xmlns:cx2="http://schemas.microsoft.com/office/drawing/2015/10/21/chartex" xmlns:cx3="http://schemas.microsoft.com/office/drawing/2016/5/9/chartex" xmlns:cx4="http://schemas.microsoft.com/office/drawing/2016/5/10/chartex" xmlns:cx5="http://schemas.microsoft.com/office/drawing/2016/5/11/chartex" xmlns:cx6="http://schemas.microsoft.com/office/drawing/2016/5/12/chartex" xmlns:cx7="http://schemas.microsoft.com/office/drawing/2016/5/13/chartex" xmlns:cx8="http://schemas.microsoft.com/office/drawing/2016/5/14/chartex" xmlns:mc="http://schemas.openxmlformats.org/markup-compatibility/2006" xmlns:aink="http://schemas.microsoft.com/office/drawing/2016/ink" xmlns:am3d="http://schemas.microsoft.com/office/drawing/2017/model3d" xmlns:o="urn:schemas-microsoft-com:office:office" xmlns:r="http://schemas.openxmlformats.org/officeDocument/2006/relationships" xmlns:m="http://schemas.openxmlformats.org/officeDocument/2006/math" xmlns:v="urn:schemas-microsoft-com:vml" xmlns:wp14="http://schemas.microsoft.com/office/word/2010/wordprocessingDrawing" xmlns:wp="http://schemas.openxmlformats.org/drawingml/2006/wordprocessingDrawing" xmlns:w10="urn:schemas-microsoft-com:office:word" xmlns:w="http://schemas.openxmlformats.org/wordprocessingml/2006/main" xmlns:w14="http://schemas.microsoft.com/office/word/2010/wordml" xmlns:w15="http://schemas.microsoft.com/office/word/2012/wordml" xmlns:w16cid="http://schemas.microsoft.com/office/word/2016/wordml/cid" xmlns:w16se="http://schemas.microsoft.com/office/word/2015/wordml/symex" xmlns:wpg="http://schemas.microsoft.com/office/word/2010/wordprocessingGroup" xmlns:wpi="http://schemas.microsoft.com/office/word/2010/wordprocessingInk" xmlns:wne="http://schemas.microsoft.com/office/word/2006/wordml" xmlns:wps="http://schemas.microsoft.com/office/word/2010/wordprocessingShape" mc:Ignorable="w14 w15 w16se w16cid wp14">
   <w:p>
     <w:pPr>
       <w:pStyle w:val="HeaderFooter"/>
@@ -2549,7 +2900,7 @@
 </file>
 
 <file path=word/footnotes.xml><?xml version="1.0" encoding="utf-8"?>
-<w:footnotes xmlns:wpc="http://schemas.microsoft.com/office/word/2010/wordprocessingCanvas" xmlns:cx="http://schemas.microsoft.com/office/drawing/2014/chartex" xmlns:cx1="http://schemas.microsoft.com/office/drawing/2015/9/8/chartex" xmlns:mc="http://schemas.openxmlformats.org/markup-compatibility/2006" xmlns:o="urn:schemas-microsoft-com:office:office" xmlns:r="http://schemas.openxmlformats.org/officeDocument/2006/relationships" xmlns:m="http://schemas.openxmlformats.org/officeDocument/2006/math" xmlns:v="urn:schemas-microsoft-com:vml" xmlns:wp14="http://schemas.microsoft.com/office/word/2010/wordprocessingDrawing" xmlns:wp="http://schemas.openxmlformats.org/drawingml/2006/wordprocessingDrawing" xmlns:w10="urn:schemas-microsoft-com:office:word" xmlns:w="http://schemas.openxmlformats.org/wordprocessingml/2006/main" xmlns:w14="http://schemas.microsoft.com/office/word/2010/wordml" xmlns:w15="http://schemas.microsoft.com/office/word/2012/wordml" xmlns:w16se="http://schemas.microsoft.com/office/word/2015/wordml/symex" xmlns:wpg="http://schemas.microsoft.com/office/word/2010/wordprocessingGroup" xmlns:wpi="http://schemas.microsoft.com/office/word/2010/wordprocessingInk" xmlns:wne="http://schemas.microsoft.com/office/word/2006/wordml" xmlns:wps="http://schemas.microsoft.com/office/word/2010/wordprocessingShape" mc:Ignorable="w14 w15 w16se wp14">
+<w:footnotes xmlns:wpc="http://schemas.microsoft.com/office/word/2010/wordprocessingCanvas" xmlns:cx="http://schemas.microsoft.com/office/drawing/2014/chartex" xmlns:cx1="http://schemas.microsoft.com/office/drawing/2015/9/8/chartex" xmlns:cx2="http://schemas.microsoft.com/office/drawing/2015/10/21/chartex" xmlns:cx3="http://schemas.microsoft.com/office/drawing/2016/5/9/chartex" xmlns:cx4="http://schemas.microsoft.com/office/drawing/2016/5/10/chartex" xmlns:cx5="http://schemas.microsoft.com/office/drawing/2016/5/11/chartex" xmlns:cx6="http://schemas.microsoft.com/office/drawing/2016/5/12/chartex" xmlns:cx7="http://schemas.microsoft.com/office/drawing/2016/5/13/chartex" xmlns:cx8="http://schemas.microsoft.com/office/drawing/2016/5/14/chartex" xmlns:mc="http://schemas.openxmlformats.org/markup-compatibility/2006" xmlns:aink="http://schemas.microsoft.com/office/drawing/2016/ink" xmlns:am3d="http://schemas.microsoft.com/office/drawing/2017/model3d" xmlns:o="urn:schemas-microsoft-com:office:office" xmlns:r="http://schemas.openxmlformats.org/officeDocument/2006/relationships" xmlns:m="http://schemas.openxmlformats.org/officeDocument/2006/math" xmlns:v="urn:schemas-microsoft-com:vml" xmlns:wp14="http://schemas.microsoft.com/office/word/2010/wordprocessingDrawing" xmlns:wp="http://schemas.openxmlformats.org/drawingml/2006/wordprocessingDrawing" xmlns:w10="urn:schemas-microsoft-com:office:word" xmlns:w="http://schemas.openxmlformats.org/wordprocessingml/2006/main" xmlns:w14="http://schemas.microsoft.com/office/word/2010/wordml" xmlns:w15="http://schemas.microsoft.com/office/word/2012/wordml" xmlns:w16cid="http://schemas.microsoft.com/office/word/2016/wordml/cid" xmlns:w16se="http://schemas.microsoft.com/office/word/2015/wordml/symex" xmlns:wpg="http://schemas.microsoft.com/office/word/2010/wordprocessingGroup" xmlns:wpi="http://schemas.microsoft.com/office/word/2010/wordprocessingInk" xmlns:wne="http://schemas.microsoft.com/office/word/2006/wordml" xmlns:wps="http://schemas.microsoft.com/office/word/2010/wordprocessingShape" mc:Ignorable="w14 w15 w16se w16cid wp14">
   <w:footnote w:type="separator" w:id="-1">
     <w:p>
       <w:r>
@@ -2568,7 +2919,7 @@
 </file>
 
 <file path=word/header1.xml><?xml version="1.0" encoding="utf-8"?>
-<w:hdr xmlns:wpc="http://schemas.microsoft.com/office/word/2010/wordprocessingCanvas" xmlns:cx="http://schemas.microsoft.com/office/drawing/2014/chartex" xmlns:cx1="http://schemas.microsoft.com/office/drawing/2015/9/8/chartex" xmlns:mc="http://schemas.openxmlformats.org/markup-compatibility/2006" xmlns:o="urn:schemas-microsoft-com:office:office" xmlns:r="http://schemas.openxmlformats.org/officeDocument/2006/relationships" xmlns:m="http://schemas.openxmlformats.org/officeDocument/2006/math" xmlns:v="urn:schemas-microsoft-com:vml" xmlns:wp14="http://schemas.microsoft.com/office/word/2010/wordprocessingDrawing" xmlns:wp="http://schemas.openxmlformats.org/drawingml/2006/wordprocessingDrawing" xmlns:w10="urn:schemas-microsoft-com:office:word" xmlns:w="http://schemas.openxmlformats.org/wordprocessingml/2006/main" xmlns:w14="http://schemas.microsoft.com/office/word/2010/wordml" xmlns:w15="http://schemas.microsoft.com/office/word/2012/wordml" xmlns:w16se="http://schemas.microsoft.com/office/word/2015/wordml/symex" xmlns:wpg="http://schemas.microsoft.com/office/word/2010/wordprocessingGroup" xmlns:wpi="http://schemas.microsoft.com/office/word/2010/wordprocessingInk" xmlns:wne="http://schemas.microsoft.com/office/word/2006/wordml" xmlns:wps="http://schemas.microsoft.com/office/word/2010/wordprocessingShape" mc:Ignorable="w14 w15 w16se wp14">
+<w:hdr xmlns:wpc="http://schemas.microsoft.com/office/word/2010/wordprocessingCanvas" xmlns:cx="http://schemas.microsoft.com/office/drawing/2014/chartex" xmlns:cx1="http://schemas.microsoft.com/office/drawing/2015/9/8/chartex" xmlns:cx2="http://schemas.microsoft.com/office/drawing/2015/10/21/chartex" xmlns:cx3="http://schemas.microsoft.com/office/drawing/2016/5/9/chartex" xmlns:cx4="http://schemas.microsoft.com/office/drawing/2016/5/10/chartex" xmlns:cx5="http://schemas.microsoft.com/office/drawing/2016/5/11/chartex" xmlns:cx6="http://schemas.microsoft.com/office/drawing/2016/5/12/chartex" xmlns:cx7="http://schemas.microsoft.com/office/drawing/2016/5/13/chartex" xmlns:cx8="http://schemas.microsoft.com/office/drawing/2016/5/14/chartex" xmlns:mc="http://schemas.openxmlformats.org/markup-compatibility/2006" xmlns:aink="http://schemas.microsoft.com/office/drawing/2016/ink" xmlns:am3d="http://schemas.microsoft.com/office/drawing/2017/model3d" xmlns:o="urn:schemas-microsoft-com:office:office" xmlns:r="http://schemas.openxmlformats.org/officeDocument/2006/relationships" xmlns:m="http://schemas.openxmlformats.org/officeDocument/2006/math" xmlns:v="urn:schemas-microsoft-com:vml" xmlns:wp14="http://schemas.microsoft.com/office/word/2010/wordprocessingDrawing" xmlns:wp="http://schemas.openxmlformats.org/drawingml/2006/wordprocessingDrawing" xmlns:w10="urn:schemas-microsoft-com:office:word" xmlns:w="http://schemas.openxmlformats.org/wordprocessingml/2006/main" xmlns:w14="http://schemas.microsoft.com/office/word/2010/wordml" xmlns:w15="http://schemas.microsoft.com/office/word/2012/wordml" xmlns:w16cid="http://schemas.microsoft.com/office/word/2016/wordml/cid" xmlns:w16se="http://schemas.microsoft.com/office/word/2015/wordml/symex" xmlns:wpg="http://schemas.microsoft.com/office/word/2010/wordprocessingGroup" xmlns:wpi="http://schemas.microsoft.com/office/word/2010/wordprocessingInk" xmlns:wne="http://schemas.microsoft.com/office/word/2006/wordml" xmlns:wps="http://schemas.microsoft.com/office/word/2010/wordprocessingShape" mc:Ignorable="w14 w15 w16se w16cid wp14">
   <w:p>
     <w:pPr>
       <w:pStyle w:val="HeaderFooter"/>
@@ -2625,7 +2976,7 @@
 </file>
 
 <file path=word/header2.xml><?xml version="1.0" encoding="utf-8"?>
-<w:hdr xmlns:wpc="http://schemas.microsoft.com/office/word/2010/wordprocessingCanvas" xmlns:cx="http://schemas.microsoft.com/office/drawing/2014/chartex" xmlns:cx1="http://schemas.microsoft.com/office/drawing/2015/9/8/chartex" xmlns:mc="http://schemas.openxmlformats.org/markup-compatibility/2006" xmlns:o="urn:schemas-microsoft-com:office:office" xmlns:r="http://schemas.openxmlformats.org/officeDocument/2006/relationships" xmlns:m="http://schemas.openxmlformats.org/officeDocument/2006/math" xmlns:v="urn:schemas-microsoft-com:vml" xmlns:wp14="http://schemas.microsoft.com/office/word/2010/wordprocessingDrawing" xmlns:wp="http://schemas.openxmlformats.org/drawingml/2006/wordprocessingDrawing" xmlns:w10="urn:schemas-microsoft-com:office:word" xmlns:w="http://schemas.openxmlformats.org/wordprocessingml/2006/main" xmlns:w14="http://schemas.microsoft.com/office/word/2010/wordml" xmlns:w15="http://schemas.microsoft.com/office/word/2012/wordml" xmlns:w16se="http://schemas.microsoft.com/office/word/2015/wordml/symex" xmlns:wpg="http://schemas.microsoft.com/office/word/2010/wordprocessingGroup" xmlns:wpi="http://schemas.microsoft.com/office/word/2010/wordprocessingInk" xmlns:wne="http://schemas.microsoft.com/office/word/2006/wordml" xmlns:wps="http://schemas.microsoft.com/office/word/2010/wordprocessingShape" mc:Ignorable="w14 w15 w16se wp14">
+<w:hdr xmlns:wpc="http://schemas.microsoft.com/office/word/2010/wordprocessingCanvas" xmlns:cx="http://schemas.microsoft.com/office/drawing/2014/chartex" xmlns:cx1="http://schemas.microsoft.com/office/drawing/2015/9/8/chartex" xmlns:cx2="http://schemas.microsoft.com/office/drawing/2015/10/21/chartex" xmlns:cx3="http://schemas.microsoft.com/office/drawing/2016/5/9/chartex" xmlns:cx4="http://schemas.microsoft.com/office/drawing/2016/5/10/chartex" xmlns:cx5="http://schemas.microsoft.com/office/drawing/2016/5/11/chartex" xmlns:cx6="http://schemas.microsoft.com/office/drawing/2016/5/12/chartex" xmlns:cx7="http://schemas.microsoft.com/office/drawing/2016/5/13/chartex" xmlns:cx8="http://schemas.microsoft.com/office/drawing/2016/5/14/chartex" xmlns:mc="http://schemas.openxmlformats.org/markup-compatibility/2006" xmlns:aink="http://schemas.microsoft.com/office/drawing/2016/ink" xmlns:am3d="http://schemas.microsoft.com/office/drawing/2017/model3d" xmlns:o="urn:schemas-microsoft-com:office:office" xmlns:r="http://schemas.openxmlformats.org/officeDocument/2006/relationships" xmlns:m="http://schemas.openxmlformats.org/officeDocument/2006/math" xmlns:v="urn:schemas-microsoft-com:vml" xmlns:wp14="http://schemas.microsoft.com/office/word/2010/wordprocessingDrawing" xmlns:wp="http://schemas.openxmlformats.org/drawingml/2006/wordprocessingDrawing" xmlns:w10="urn:schemas-microsoft-com:office:word" xmlns:w="http://schemas.openxmlformats.org/wordprocessingml/2006/main" xmlns:w14="http://schemas.microsoft.com/office/word/2010/wordml" xmlns:w15="http://schemas.microsoft.com/office/word/2012/wordml" xmlns:w16cid="http://schemas.microsoft.com/office/word/2016/wordml/cid" xmlns:w16se="http://schemas.microsoft.com/office/word/2015/wordml/symex" xmlns:wpg="http://schemas.microsoft.com/office/word/2010/wordprocessingGroup" xmlns:wpi="http://schemas.microsoft.com/office/word/2010/wordprocessingInk" xmlns:wne="http://schemas.microsoft.com/office/word/2006/wordml" xmlns:wps="http://schemas.microsoft.com/office/word/2010/wordprocessingShape" mc:Ignorable="w14 w15 w16se w16cid wp14">
   <w:p>
     <w:pPr>
       <w:pStyle w:val="HeaderFooter"/>
@@ -2682,7 +3033,7 @@
 </file>
 
 <file path=word/header3.xml><?xml version="1.0" encoding="utf-8"?>
-<w:hdr xmlns:wpc="http://schemas.microsoft.com/office/word/2010/wordprocessingCanvas" xmlns:cx="http://schemas.microsoft.com/office/drawing/2014/chartex" xmlns:cx1="http://schemas.microsoft.com/office/drawing/2015/9/8/chartex" xmlns:mc="http://schemas.openxmlformats.org/markup-compatibility/2006" xmlns:o="urn:schemas-microsoft-com:office:office" xmlns:r="http://schemas.openxmlformats.org/officeDocument/2006/relationships" xmlns:m="http://schemas.openxmlformats.org/officeDocument/2006/math" xmlns:v="urn:schemas-microsoft-com:vml" xmlns:wp14="http://schemas.microsoft.com/office/word/2010/wordprocessingDrawing" xmlns:wp="http://schemas.openxmlformats.org/drawingml/2006/wordprocessingDrawing" xmlns:w10="urn:schemas-microsoft-com:office:word" xmlns:w="http://schemas.openxmlformats.org/wordprocessingml/2006/main" xmlns:w14="http://schemas.microsoft.com/office/word/2010/wordml" xmlns:w15="http://schemas.microsoft.com/office/word/2012/wordml" xmlns:w16se="http://schemas.microsoft.com/office/word/2015/wordml/symex" xmlns:wpg="http://schemas.microsoft.com/office/word/2010/wordprocessingGroup" xmlns:wpi="http://schemas.microsoft.com/office/word/2010/wordprocessingInk" xmlns:wne="http://schemas.microsoft.com/office/word/2006/wordml" xmlns:wps="http://schemas.microsoft.com/office/word/2010/wordprocessingShape" mc:Ignorable="w14 w15 w16se wp14">
+<w:hdr xmlns:wpc="http://schemas.microsoft.com/office/word/2010/wordprocessingCanvas" xmlns:cx="http://schemas.microsoft.com/office/drawing/2014/chartex" xmlns:cx1="http://schemas.microsoft.com/office/drawing/2015/9/8/chartex" xmlns:cx2="http://schemas.microsoft.com/office/drawing/2015/10/21/chartex" xmlns:cx3="http://schemas.microsoft.com/office/drawing/2016/5/9/chartex" xmlns:cx4="http://schemas.microsoft.com/office/drawing/2016/5/10/chartex" xmlns:cx5="http://schemas.microsoft.com/office/drawing/2016/5/11/chartex" xmlns:cx6="http://schemas.microsoft.com/office/drawing/2016/5/12/chartex" xmlns:cx7="http://schemas.microsoft.com/office/drawing/2016/5/13/chartex" xmlns:cx8="http://schemas.microsoft.com/office/drawing/2016/5/14/chartex" xmlns:mc="http://schemas.openxmlformats.org/markup-compatibility/2006" xmlns:aink="http://schemas.microsoft.com/office/drawing/2016/ink" xmlns:am3d="http://schemas.microsoft.com/office/drawing/2017/model3d" xmlns:o="urn:schemas-microsoft-com:office:office" xmlns:r="http://schemas.openxmlformats.org/officeDocument/2006/relationships" xmlns:m="http://schemas.openxmlformats.org/officeDocument/2006/math" xmlns:v="urn:schemas-microsoft-com:vml" xmlns:wp14="http://schemas.microsoft.com/office/word/2010/wordprocessingDrawing" xmlns:wp="http://schemas.openxmlformats.org/drawingml/2006/wordprocessingDrawing" xmlns:w10="urn:schemas-microsoft-com:office:word" xmlns:w="http://schemas.openxmlformats.org/wordprocessingml/2006/main" xmlns:w14="http://schemas.microsoft.com/office/word/2010/wordml" xmlns:w15="http://schemas.microsoft.com/office/word/2012/wordml" xmlns:w16cid="http://schemas.microsoft.com/office/word/2016/wordml/cid" xmlns:w16se="http://schemas.microsoft.com/office/word/2015/wordml/symex" xmlns:wpg="http://schemas.microsoft.com/office/word/2010/wordprocessingGroup" xmlns:wpi="http://schemas.microsoft.com/office/word/2010/wordprocessingInk" xmlns:wne="http://schemas.microsoft.com/office/word/2006/wordml" xmlns:wps="http://schemas.microsoft.com/office/word/2010/wordprocessingShape" mc:Ignorable="w14 w15 w16se w16cid wp14">
   <w:p>
     <w:pPr>
       <w:pStyle w:val="Header"/>
@@ -2790,7 +3141,7 @@
 </file>
 
 <file path=word/numbering.xml><?xml version="1.0" encoding="utf-8"?>
-<w:numbering xmlns:wpc="http://schemas.microsoft.com/office/word/2010/wordprocessingCanvas" xmlns:cx="http://schemas.microsoft.com/office/drawing/2014/chartex" xmlns:cx1="http://schemas.microsoft.com/office/drawing/2015/9/8/chartex" xmlns:mc="http://schemas.openxmlformats.org/markup-compatibility/2006" xmlns:o="urn:schemas-microsoft-com:office:office" xmlns:r="http://schemas.openxmlformats.org/officeDocument/2006/relationships" xmlns:m="http://schemas.openxmlformats.org/officeDocument/2006/math" xmlns:v="urn:schemas-microsoft-com:vml" xmlns:wp14="http://schemas.microsoft.com/office/word/2010/wordprocessingDrawing" xmlns:wp="http://schemas.openxmlformats.org/drawingml/2006/wordprocessingDrawing" xmlns:w10="urn:schemas-microsoft-com:office:word" xmlns:w="http://schemas.openxmlformats.org/wordprocessingml/2006/main" xmlns:w14="http://schemas.microsoft.com/office/word/2010/wordml" xmlns:w15="http://schemas.microsoft.com/office/word/2012/wordml" xmlns:w16se="http://schemas.microsoft.com/office/word/2015/wordml/symex" xmlns:wpg="http://schemas.microsoft.com/office/word/2010/wordprocessingGroup" xmlns:wpi="http://schemas.microsoft.com/office/word/2010/wordprocessingInk" xmlns:wne="http://schemas.microsoft.com/office/word/2006/wordml" xmlns:wps="http://schemas.microsoft.com/office/word/2010/wordprocessingShape" mc:Ignorable="w14 w15 w16se wp14">
+<w:numbering xmlns:wpc="http://schemas.microsoft.com/office/word/2010/wordprocessingCanvas" xmlns:cx="http://schemas.microsoft.com/office/drawing/2014/chartex" xmlns:cx1="http://schemas.microsoft.com/office/drawing/2015/9/8/chartex" xmlns:cx2="http://schemas.microsoft.com/office/drawing/2015/10/21/chartex" xmlns:cx3="http://schemas.microsoft.com/office/drawing/2016/5/9/chartex" xmlns:cx4="http://schemas.microsoft.com/office/drawing/2016/5/10/chartex" xmlns:cx5="http://schemas.microsoft.com/office/drawing/2016/5/11/chartex" xmlns:cx6="http://schemas.microsoft.com/office/drawing/2016/5/12/chartex" xmlns:cx7="http://schemas.microsoft.com/office/drawing/2016/5/13/chartex" xmlns:cx8="http://schemas.microsoft.com/office/drawing/2016/5/14/chartex" xmlns:mc="http://schemas.openxmlformats.org/markup-compatibility/2006" xmlns:aink="http://schemas.microsoft.com/office/drawing/2016/ink" xmlns:am3d="http://schemas.microsoft.com/office/drawing/2017/model3d" xmlns:o="urn:schemas-microsoft-com:office:office" xmlns:r="http://schemas.openxmlformats.org/officeDocument/2006/relationships" xmlns:m="http://schemas.openxmlformats.org/officeDocument/2006/math" xmlns:v="urn:schemas-microsoft-com:vml" xmlns:wp14="http://schemas.microsoft.com/office/word/2010/wordprocessingDrawing" xmlns:wp="http://schemas.openxmlformats.org/drawingml/2006/wordprocessingDrawing" xmlns:w10="urn:schemas-microsoft-com:office:word" xmlns:w="http://schemas.openxmlformats.org/wordprocessingml/2006/main" xmlns:w14="http://schemas.microsoft.com/office/word/2010/wordml" xmlns:w15="http://schemas.microsoft.com/office/word/2012/wordml" xmlns:w16cid="http://schemas.microsoft.com/office/word/2016/wordml/cid" xmlns:w16se="http://schemas.microsoft.com/office/word/2015/wordml/symex" xmlns:wpg="http://schemas.microsoft.com/office/word/2010/wordprocessingGroup" xmlns:wpi="http://schemas.microsoft.com/office/word/2010/wordprocessingInk" xmlns:wne="http://schemas.microsoft.com/office/word/2006/wordml" xmlns:wps="http://schemas.microsoft.com/office/word/2010/wordprocessingShape" mc:Ignorable="w14 w15 w16se w16cid wp14">
   <w:abstractNum w:abstractNumId="0" w15:restartNumberingAfterBreak="0">
     <w:nsid w:val="00000001"/>
     <w:multiLevelType w:val="multilevel"/>
@@ -5250,6 +5601,95 @@
     </w:lvl>
   </w:abstractNum>
   <w:abstractNum w:abstractNumId="18" w15:restartNumberingAfterBreak="0">
+    <w:nsid w:val="171B2D34"/>
+    <w:multiLevelType w:val="hybridMultilevel"/>
+    <w:tmpl w:val="CE76174C"/>
+    <w:lvl w:ilvl="0" w:tplc="4DB8F502">
+      <w:start w:val="1"/>
+      <w:numFmt w:val="decimal"/>
+      <w:lvlText w:val="%1."/>
+      <w:lvlJc w:val="left"/>
+      <w:pPr>
+        <w:ind w:left="720" w:hanging="360"/>
+      </w:pPr>
+      <w:rPr>
+        <w:rFonts w:eastAsiaTheme="minorEastAsia" w:hint="default"/>
+      </w:rPr>
+    </w:lvl>
+    <w:lvl w:ilvl="1" w:tplc="0C090019" w:tentative="1">
+      <w:start w:val="1"/>
+      <w:numFmt w:val="lowerLetter"/>
+      <w:lvlText w:val="%2."/>
+      <w:lvlJc w:val="left"/>
+      <w:pPr>
+        <w:ind w:left="1440" w:hanging="360"/>
+      </w:pPr>
+    </w:lvl>
+    <w:lvl w:ilvl="2" w:tplc="0C09001B" w:tentative="1">
+      <w:start w:val="1"/>
+      <w:numFmt w:val="lowerRoman"/>
+      <w:lvlText w:val="%3."/>
+      <w:lvlJc w:val="right"/>
+      <w:pPr>
+        <w:ind w:left="2160" w:hanging="180"/>
+      </w:pPr>
+    </w:lvl>
+    <w:lvl w:ilvl="3" w:tplc="0C09000F" w:tentative="1">
+      <w:start w:val="1"/>
+      <w:numFmt w:val="decimal"/>
+      <w:lvlText w:val="%4."/>
+      <w:lvlJc w:val="left"/>
+      <w:pPr>
+        <w:ind w:left="2880" w:hanging="360"/>
+      </w:pPr>
+    </w:lvl>
+    <w:lvl w:ilvl="4" w:tplc="0C090019" w:tentative="1">
+      <w:start w:val="1"/>
+      <w:numFmt w:val="lowerLetter"/>
+      <w:lvlText w:val="%5."/>
+      <w:lvlJc w:val="left"/>
+      <w:pPr>
+        <w:ind w:left="3600" w:hanging="360"/>
+      </w:pPr>
+    </w:lvl>
+    <w:lvl w:ilvl="5" w:tplc="0C09001B" w:tentative="1">
+      <w:start w:val="1"/>
+      <w:numFmt w:val="lowerRoman"/>
+      <w:lvlText w:val="%6."/>
+      <w:lvlJc w:val="right"/>
+      <w:pPr>
+        <w:ind w:left="4320" w:hanging="180"/>
+      </w:pPr>
+    </w:lvl>
+    <w:lvl w:ilvl="6" w:tplc="0C09000F" w:tentative="1">
+      <w:start w:val="1"/>
+      <w:numFmt w:val="decimal"/>
+      <w:lvlText w:val="%7."/>
+      <w:lvlJc w:val="left"/>
+      <w:pPr>
+        <w:ind w:left="5040" w:hanging="360"/>
+      </w:pPr>
+    </w:lvl>
+    <w:lvl w:ilvl="7" w:tplc="0C090019" w:tentative="1">
+      <w:start w:val="1"/>
+      <w:numFmt w:val="lowerLetter"/>
+      <w:lvlText w:val="%8."/>
+      <w:lvlJc w:val="left"/>
+      <w:pPr>
+        <w:ind w:left="5760" w:hanging="360"/>
+      </w:pPr>
+    </w:lvl>
+    <w:lvl w:ilvl="8" w:tplc="0C09001B" w:tentative="1">
+      <w:start w:val="1"/>
+      <w:numFmt w:val="lowerRoman"/>
+      <w:lvlText w:val="%9."/>
+      <w:lvlJc w:val="right"/>
+      <w:pPr>
+        <w:ind w:left="6480" w:hanging="180"/>
+      </w:pPr>
+    </w:lvl>
+  </w:abstractNum>
+  <w:abstractNum w:abstractNumId="19" w15:restartNumberingAfterBreak="0">
     <w:nsid w:val="17762F77"/>
     <w:multiLevelType w:val="hybridMultilevel"/>
     <w:tmpl w:val="45D67F5C"/>
@@ -5362,7 +5802,7 @@
       </w:rPr>
     </w:lvl>
   </w:abstractNum>
-  <w:abstractNum w:abstractNumId="19" w15:restartNumberingAfterBreak="0">
+  <w:abstractNum w:abstractNumId="20" w15:restartNumberingAfterBreak="0">
     <w:nsid w:val="246F7BEF"/>
     <w:multiLevelType w:val="hybridMultilevel"/>
     <w:tmpl w:val="01880AC8"/>
@@ -5451,7 +5891,7 @@
       </w:pPr>
     </w:lvl>
   </w:abstractNum>
-  <w:abstractNum w:abstractNumId="20" w15:restartNumberingAfterBreak="0">
+  <w:abstractNum w:abstractNumId="21" w15:restartNumberingAfterBreak="0">
     <w:nsid w:val="26472BC1"/>
     <w:multiLevelType w:val="hybridMultilevel"/>
     <w:tmpl w:val="98A2F5CC"/>
@@ -5564,7 +6004,7 @@
       </w:rPr>
     </w:lvl>
   </w:abstractNum>
-  <w:abstractNum w:abstractNumId="21" w15:restartNumberingAfterBreak="0">
+  <w:abstractNum w:abstractNumId="22" w15:restartNumberingAfterBreak="0">
     <w:nsid w:val="3CF131AF"/>
     <w:multiLevelType w:val="hybridMultilevel"/>
     <w:tmpl w:val="77EC1702"/>
@@ -5677,7 +6117,7 @@
       </w:rPr>
     </w:lvl>
   </w:abstractNum>
-  <w:abstractNum w:abstractNumId="22" w15:restartNumberingAfterBreak="0">
+  <w:abstractNum w:abstractNumId="23" w15:restartNumberingAfterBreak="0">
     <w:nsid w:val="43B23502"/>
     <w:multiLevelType w:val="hybridMultilevel"/>
     <w:tmpl w:val="8BCA4142"/>
@@ -5790,7 +6230,7 @@
       </w:rPr>
     </w:lvl>
   </w:abstractNum>
-  <w:abstractNum w:abstractNumId="23" w15:restartNumberingAfterBreak="0">
+  <w:abstractNum w:abstractNumId="24" w15:restartNumberingAfterBreak="0">
     <w:nsid w:val="4C2749FB"/>
     <w:multiLevelType w:val="hybridMultilevel"/>
     <w:tmpl w:val="E1D8A902"/>
@@ -5876,7 +6316,7 @@
       </w:pPr>
     </w:lvl>
   </w:abstractNum>
-  <w:abstractNum w:abstractNumId="24" w15:restartNumberingAfterBreak="0">
+  <w:abstractNum w:abstractNumId="25" w15:restartNumberingAfterBreak="0">
     <w:nsid w:val="4F216CFE"/>
     <w:multiLevelType w:val="hybridMultilevel"/>
     <w:tmpl w:val="59C2F24C"/>
@@ -5962,7 +6402,7 @@
       </w:pPr>
     </w:lvl>
   </w:abstractNum>
-  <w:abstractNum w:abstractNumId="25" w15:restartNumberingAfterBreak="0">
+  <w:abstractNum w:abstractNumId="26" w15:restartNumberingAfterBreak="0">
     <w:nsid w:val="584E77C8"/>
     <w:multiLevelType w:val="hybridMultilevel"/>
     <w:tmpl w:val="26502824"/>
@@ -6048,7 +6488,7 @@
       </w:pPr>
     </w:lvl>
   </w:abstractNum>
-  <w:abstractNum w:abstractNumId="26" w15:restartNumberingAfterBreak="0">
+  <w:abstractNum w:abstractNumId="27" w15:restartNumberingAfterBreak="0">
     <w:nsid w:val="5F051C04"/>
     <w:multiLevelType w:val="hybridMultilevel"/>
     <w:tmpl w:val="3E0C9CE6"/>
@@ -6137,7 +6577,7 @@
       </w:pPr>
     </w:lvl>
   </w:abstractNum>
-  <w:abstractNum w:abstractNumId="27" w15:restartNumberingAfterBreak="0">
+  <w:abstractNum w:abstractNumId="28" w15:restartNumberingAfterBreak="0">
     <w:nsid w:val="6B4E6758"/>
     <w:multiLevelType w:val="hybridMultilevel"/>
     <w:tmpl w:val="F60E14DE"/>
@@ -6250,7 +6690,7 @@
       </w:rPr>
     </w:lvl>
   </w:abstractNum>
-  <w:abstractNum w:abstractNumId="28" w15:restartNumberingAfterBreak="0">
+  <w:abstractNum w:abstractNumId="29" w15:restartNumberingAfterBreak="0">
     <w:nsid w:val="707B5DC1"/>
     <w:multiLevelType w:val="hybridMultilevel"/>
     <w:tmpl w:val="4774850A"/>
@@ -6339,7 +6779,7 @@
       </w:pPr>
     </w:lvl>
   </w:abstractNum>
-  <w:abstractNum w:abstractNumId="29" w15:restartNumberingAfterBreak="0">
+  <w:abstractNum w:abstractNumId="30" w15:restartNumberingAfterBreak="0">
     <w:nsid w:val="71EC40C5"/>
     <w:multiLevelType w:val="hybridMultilevel"/>
     <w:tmpl w:val="EB62C22E"/>
@@ -6452,7 +6892,7 @@
       </w:rPr>
     </w:lvl>
   </w:abstractNum>
-  <w:abstractNum w:abstractNumId="30" w15:restartNumberingAfterBreak="0">
+  <w:abstractNum w:abstractNumId="31" w15:restartNumberingAfterBreak="0">
     <w:nsid w:val="7ED61B31"/>
     <w:multiLevelType w:val="hybridMultilevel"/>
     <w:tmpl w:val="66CACA6E"/>
@@ -6565,7 +7005,7 @@
       </w:rPr>
     </w:lvl>
   </w:abstractNum>
-  <w:abstractNum w:abstractNumId="31" w15:restartNumberingAfterBreak="0">
+  <w:abstractNum w:abstractNumId="32" w15:restartNumberingAfterBreak="0">
     <w:nsid w:val="7F971E67"/>
     <w:multiLevelType w:val="hybridMultilevel"/>
     <w:tmpl w:val="1F58BE8E"/>
@@ -6721,19 +7161,19 @@
     <w:abstractNumId w:val="15"/>
   </w:num>
   <w:num w:numId="15">
+    <w:abstractNumId w:val="22"/>
+  </w:num>
+  <w:num w:numId="16">
+    <w:abstractNumId w:val="26"/>
+  </w:num>
+  <w:num w:numId="17">
     <w:abstractNumId w:val="21"/>
   </w:num>
-  <w:num w:numId="16">
-    <w:abstractNumId w:val="25"/>
-  </w:num>
-  <w:num w:numId="17">
-    <w:abstractNumId w:val="20"/>
-  </w:num>
   <w:num w:numId="18">
-    <w:abstractNumId w:val="31"/>
+    <w:abstractNumId w:val="32"/>
   </w:num>
   <w:num w:numId="19">
-    <w:abstractNumId w:val="29"/>
+    <w:abstractNumId w:val="30"/>
   </w:num>
   <w:num w:numId="20">
     <w:abstractNumId w:val="17"/>
@@ -6742,53 +7182,56 @@
     <w:abstractNumId w:val="14"/>
   </w:num>
   <w:num w:numId="22">
-    <w:abstractNumId w:val="22"/>
+    <w:abstractNumId w:val="23"/>
   </w:num>
   <w:num w:numId="23">
-    <w:abstractNumId w:val="27"/>
+    <w:abstractNumId w:val="28"/>
   </w:num>
   <w:num w:numId="24">
-    <w:abstractNumId w:val="30"/>
+    <w:abstractNumId w:val="31"/>
   </w:num>
   <w:num w:numId="25">
-    <w:abstractNumId w:val="24"/>
+    <w:abstractNumId w:val="25"/>
   </w:num>
   <w:num w:numId="26">
-    <w:abstractNumId w:val="23"/>
+    <w:abstractNumId w:val="24"/>
   </w:num>
   <w:num w:numId="27">
     <w:abstractNumId w:val="13"/>
   </w:num>
   <w:num w:numId="28">
-    <w:abstractNumId w:val="18"/>
+    <w:abstractNumId w:val="19"/>
   </w:num>
   <w:num w:numId="29">
-    <w:abstractNumId w:val="28"/>
+    <w:abstractNumId w:val="29"/>
   </w:num>
   <w:num w:numId="30">
     <w:abstractNumId w:val="16"/>
   </w:num>
   <w:num w:numId="31">
-    <w:abstractNumId w:val="26"/>
+    <w:abstractNumId w:val="27"/>
   </w:num>
   <w:num w:numId="32">
-    <w:abstractNumId w:val="19"/>
+    <w:abstractNumId w:val="20"/>
+  </w:num>
+  <w:num w:numId="33">
+    <w:abstractNumId w:val="18"/>
   </w:num>
 </w:numbering>
 </file>
 
 <file path=word/styles.xml><?xml version="1.0" encoding="utf-8"?>
-<w:styles xmlns:mc="http://schemas.openxmlformats.org/markup-compatibility/2006" xmlns:r="http://schemas.openxmlformats.org/officeDocument/2006/relationships" xmlns:w="http://schemas.openxmlformats.org/wordprocessingml/2006/main" xmlns:w14="http://schemas.microsoft.com/office/word/2010/wordml" xmlns:w15="http://schemas.microsoft.com/office/word/2012/wordml" xmlns:w16se="http://schemas.microsoft.com/office/word/2015/wordml/symex" mc:Ignorable="w14 w15 w16se">
+<w:styles xmlns:mc="http://schemas.openxmlformats.org/markup-compatibility/2006" xmlns:r="http://schemas.openxmlformats.org/officeDocument/2006/relationships" xmlns:w="http://schemas.openxmlformats.org/wordprocessingml/2006/main" xmlns:w14="http://schemas.microsoft.com/office/word/2010/wordml" xmlns:w15="http://schemas.microsoft.com/office/word/2012/wordml" xmlns:w16cid="http://schemas.microsoft.com/office/word/2016/wordml/cid" xmlns:w16se="http://schemas.microsoft.com/office/word/2015/wordml/symex" mc:Ignorable="w14 w15 w16se w16cid">
   <w:docDefaults>
     <w:rPrDefault>
       <w:rPr>
-        <w:rFonts w:ascii="Times New Roman" w:eastAsia="Times New Roman" w:hAnsi="Times New Roman" w:cs="Times New Roman"/>
+        <w:rFonts w:ascii="Times New Roman" w:eastAsiaTheme="minorEastAsia" w:hAnsi="Times New Roman" w:cs="Times New Roman"/>
         <w:lang w:val="en-AU" w:eastAsia="en-AU" w:bidi="ar-SA"/>
       </w:rPr>
     </w:rPrDefault>
     <w:pPrDefault/>
   </w:docDefaults>
-  <w:latentStyles w:defLockedState="0" w:defUIPriority="0" w:defSemiHidden="0" w:defUnhideWhenUsed="0" w:defQFormat="0" w:count="371">
+  <w:latentStyles w:defLockedState="0" w:defUIPriority="0" w:defSemiHidden="0" w:defUnhideWhenUsed="0" w:defQFormat="0" w:count="376">
     <w:lsdException w:name="Normal" w:locked="1" w:qFormat="1"/>
     <w:lsdException w:name="heading 1" w:locked="1" w:qFormat="1"/>
     <w:lsdException w:name="heading 2" w:locked="1" w:semiHidden="1" w:unhideWhenUsed="1" w:qFormat="1"/>
@@ -7160,6 +7603,11 @@
     <w:lsdException w:name="List Table 5 Dark Accent 6" w:uiPriority="50"/>
     <w:lsdException w:name="List Table 6 Colorful Accent 6" w:uiPriority="51"/>
     <w:lsdException w:name="List Table 7 Colorful Accent 6" w:uiPriority="52"/>
+    <w:lsdException w:name="Mention" w:semiHidden="1" w:uiPriority="99" w:unhideWhenUsed="1"/>
+    <w:lsdException w:name="Smart Hyperlink" w:semiHidden="1" w:uiPriority="99" w:unhideWhenUsed="1"/>
+    <w:lsdException w:name="Hashtag" w:semiHidden="1" w:uiPriority="99" w:unhideWhenUsed="1"/>
+    <w:lsdException w:name="Unresolved Mention" w:semiHidden="1" w:uiPriority="99" w:unhideWhenUsed="1"/>
+    <w:lsdException w:name="Smart Link" w:semiHidden="1" w:uiPriority="99" w:unhideWhenUsed="1"/>
   </w:latentStyles>
   <w:style w:type="paragraph" w:default="1" w:styleId="Normal">
     <w:name w:val="Normal"/>
@@ -7779,7 +8227,7 @@
 </file>
 
 <file path=customXml/itemProps1.xml><?xml version="1.0" encoding="utf-8"?>
-<ds:datastoreItem xmlns:ds="http://schemas.openxmlformats.org/officeDocument/2006/customXml" ds:itemID="{32A04251-DF5C-4E58-9B03-65EFF95DE43F}">
+<ds:datastoreItem xmlns:ds="http://schemas.openxmlformats.org/officeDocument/2006/customXml" ds:itemID="{CE9D8433-8D46-4847-A71A-8E5A7D8DDD84}">
   <ds:schemaRefs>
     <ds:schemaRef ds:uri="http://schemas.openxmlformats.org/officeDocument/2006/bibliography"/>
   </ds:schemaRefs>

</xml_diff>